<commit_message>
Modificacion de historias de usuarios y tareas
</commit_message>
<xml_diff>
--- a/Documentación/IEEE830_3 2023.docx
+++ b/Documentación/IEEE830_3 2023.docx
@@ -1,6 +1,6 @@
 
 <file path=word/document.xml><?xml version="1.0" encoding="utf-8"?>
-<w:document xmlns:wpc="http://schemas.microsoft.com/office/word/2010/wordprocessingCanvas" xmlns:cx="http://schemas.microsoft.com/office/drawing/2014/chartex" xmlns:cx1="http://schemas.microsoft.com/office/drawing/2015/9/8/chartex" xmlns:cx2="http://schemas.microsoft.com/office/drawing/2015/10/21/chartex" xmlns:cx3="http://schemas.microsoft.com/office/drawing/2016/5/9/chartex" xmlns:cx4="http://schemas.microsoft.com/office/drawing/2016/5/10/chartex" xmlns:cx5="http://schemas.microsoft.com/office/drawing/2016/5/11/chartex" xmlns:cx6="http://schemas.microsoft.com/office/drawing/2016/5/12/chartex" xmlns:cx7="http://schemas.microsoft.com/office/drawing/2016/5/13/chartex" xmlns:cx8="http://schemas.microsoft.com/office/drawing/2016/5/14/chartex" xmlns:mc="http://schemas.openxmlformats.org/markup-compatibility/2006" xmlns:aink="http://schemas.microsoft.com/office/drawing/2016/ink" xmlns:am3d="http://schemas.microsoft.com/office/drawing/2017/model3d" xmlns:o="urn:schemas-microsoft-com:office:office" xmlns:oel="http://schemas.microsoft.com/office/2019/extlst" xmlns:r="http://schemas.openxmlformats.org/officeDocument/2006/relationships" xmlns:m="http://schemas.openxmlformats.org/officeDocument/2006/math" xmlns:v="urn:schemas-microsoft-com:vml" xmlns:wp14="http://schemas.microsoft.com/office/word/2010/wordprocessingDrawing" xmlns:wp="http://schemas.openxmlformats.org/drawingml/2006/wordprocessingDrawing" xmlns:w10="urn:schemas-microsoft-com:office:word" xmlns:w="http://schemas.openxmlformats.org/wordprocessingml/2006/main" xmlns:w14="http://schemas.microsoft.com/office/word/2010/wordml" xmlns:w15="http://schemas.microsoft.com/office/word/2012/wordml" xmlns:w16cex="http://schemas.microsoft.com/office/word/2018/wordml/cex" xmlns:w16cid="http://schemas.microsoft.com/office/word/2016/wordml/cid" xmlns:w16="http://schemas.microsoft.com/office/word/2018/wordml" xmlns:w16du="http://schemas.microsoft.com/office/word/2023/wordml/word16du" xmlns:w16sdtdh="http://schemas.microsoft.com/office/word/2020/wordml/sdtdatahash" xmlns:w16se="http://schemas.microsoft.com/office/word/2015/wordml/symex" xmlns:wpg="http://schemas.microsoft.com/office/word/2010/wordprocessingGroup" xmlns:wpi="http://schemas.microsoft.com/office/word/2010/wordprocessingInk" xmlns:wne="http://schemas.microsoft.com/office/word/2006/wordml" xmlns:wps="http://schemas.microsoft.com/office/word/2010/wordprocessingShape" mc:Ignorable="w14 w15 w16se w16cid w16 w16cex w16sdtdh wp14">
+<w:document xmlns:ve="http://schemas.openxmlformats.org/markup-compatibility/2006" xmlns:o="urn:schemas-microsoft-com:office:office" xmlns:r="http://schemas.openxmlformats.org/officeDocument/2006/relationships" xmlns:m="http://schemas.openxmlformats.org/officeDocument/2006/math" xmlns:v="urn:schemas-microsoft-com:vml" xmlns:wp="http://schemas.openxmlformats.org/drawingml/2006/wordprocessingDrawing" xmlns:w10="urn:schemas-microsoft-com:office:word" xmlns:w="http://schemas.openxmlformats.org/wordprocessingml/2006/main" xmlns:wne="http://schemas.microsoft.com/office/word/2006/wordml">
   <w:body>
     <w:p>
       <w:pPr>
@@ -130,18 +130,12 @@
           <w:left w:w="10" w:type="dxa"/>
           <w:right w:w="10" w:type="dxa"/>
         </w:tblCellMar>
-        <w:tblLook w:val="04A0" w:firstRow="1" w:lastRow="0" w:firstColumn="1" w:lastColumn="0" w:noHBand="0" w:noVBand="1"/>
+        <w:tblLook w:val="04A0"/>
       </w:tblPr>
       <w:tblGrid>
         <w:gridCol w:w="5656"/>
       </w:tblGrid>
       <w:tr>
-        <w:tblPrEx>
-          <w:tblCellMar>
-            <w:top w:w="0" w:type="dxa"/>
-            <w:bottom w:w="0" w:type="dxa"/>
-          </w:tblCellMar>
-        </w:tblPrEx>
         <w:trPr>
           <w:trHeight w:val="1"/>
         </w:trPr>
@@ -235,15 +229,7 @@
           <w:sz w:val="50"/>
         </w:rPr>
       </w:pPr>
-      <w:r>
-        <w:rPr>
-          <w:rFonts w:ascii="Arial" w:eastAsia="Arial" w:hAnsi="Arial" w:cs="Arial"/>
-          <w:b/>
-          <w:color w:val="FF0000"/>
-          <w:sz w:val="50"/>
-        </w:rPr>
-        <w:t xml:space="preserve"> </w:t>
-      </w:r>
+      <w:proofErr w:type="spellStart"/>
       <w:r>
         <w:rPr>
           <w:rFonts w:ascii="Arial" w:eastAsia="Arial" w:hAnsi="Arial" w:cs="Arial"/>
@@ -251,7 +237,17 @@
           <w:color w:val="FF0000"/>
           <w:sz w:val="40"/>
         </w:rPr>
-        <w:t>App E-</w:t>
+        <w:t>App</w:t>
+      </w:r>
+      <w:proofErr w:type="spellEnd"/>
+      <w:r>
+        <w:rPr>
+          <w:rFonts w:ascii="Arial" w:eastAsia="Arial" w:hAnsi="Arial" w:cs="Arial"/>
+          <w:b/>
+          <w:color w:val="FF0000"/>
+          <w:sz w:val="40"/>
+        </w:rPr>
+        <w:t xml:space="preserve"> E-</w:t>
       </w:r>
       <w:proofErr w:type="spellStart"/>
       <w:r>
@@ -318,7 +314,7 @@
           <w:left w:w="10" w:type="dxa"/>
           <w:right w:w="10" w:type="dxa"/>
         </w:tblCellMar>
-        <w:tblLook w:val="04A0" w:firstRow="1" w:lastRow="0" w:firstColumn="1" w:lastColumn="0" w:noHBand="0" w:noVBand="1"/>
+        <w:tblLook w:val="04A0"/>
       </w:tblPr>
       <w:tblGrid>
         <w:gridCol w:w="2125"/>
@@ -326,12 +322,6 @@
         <w:gridCol w:w="2994"/>
       </w:tblGrid>
       <w:tr>
-        <w:tblPrEx>
-          <w:tblCellMar>
-            <w:top w:w="0" w:type="dxa"/>
-            <w:bottom w:w="0" w:type="dxa"/>
-          </w:tblCellMar>
-        </w:tblPrEx>
         <w:trPr>
           <w:trHeight w:val="1"/>
         </w:trPr>
@@ -485,6 +475,7 @@
     <w:sdt>
       <w:sdtPr>
         <w:rPr>
+          <w:rFonts w:asciiTheme="minorHAnsi" w:eastAsiaTheme="minorEastAsia" w:hAnsiTheme="minorHAnsi" w:cstheme="minorBidi"/>
           <w:color w:val="auto"/>
           <w:sz w:val="28"/>
           <w:szCs w:val="28"/>
@@ -498,7 +489,6 @@
       </w:sdtPr>
       <w:sdtEndPr>
         <w:rPr>
-          <w:rFonts w:asciiTheme="minorHAnsi" w:eastAsiaTheme="minorEastAsia" w:hAnsiTheme="minorHAnsi" w:cstheme="minorBidi"/>
           <w:b/>
           <w:bCs/>
         </w:rPr>
@@ -506,7 +496,7 @@
       <w:sdtContent>
         <w:p>
           <w:pPr>
-            <w:pStyle w:val="TtuloTDC"/>
+            <w:pStyle w:val="TtulodeTDC"/>
             <w:rPr>
               <w:b/>
               <w:bCs/>
@@ -2451,7 +2441,7 @@
           <w:left w:w="10" w:type="dxa"/>
           <w:right w:w="10" w:type="dxa"/>
         </w:tblCellMar>
-        <w:tblLook w:val="04A0" w:firstRow="1" w:lastRow="0" w:firstColumn="1" w:lastColumn="0" w:noHBand="0" w:noVBand="1"/>
+        <w:tblLook w:val="04A0"/>
       </w:tblPr>
       <w:tblGrid>
         <w:gridCol w:w="1187"/>
@@ -2460,12 +2450,6 @@
         <w:gridCol w:w="3276"/>
       </w:tblGrid>
       <w:tr>
-        <w:tblPrEx>
-          <w:tblCellMar>
-            <w:top w:w="0" w:type="dxa"/>
-            <w:bottom w:w="0" w:type="dxa"/>
-          </w:tblCellMar>
-        </w:tblPrEx>
         <w:trPr>
           <w:trHeight w:val="1"/>
         </w:trPr>
@@ -2603,12 +2587,6 @@
         </w:tc>
       </w:tr>
       <w:tr>
-        <w:tblPrEx>
-          <w:tblCellMar>
-            <w:top w:w="0" w:type="dxa"/>
-            <w:bottom w:w="0" w:type="dxa"/>
-          </w:tblCellMar>
-        </w:tblPrEx>
         <w:tc>
           <w:tcPr>
             <w:tcW w:w="1188" w:type="dxa"/>
@@ -2852,12 +2830,6 @@
           <w:rFonts w:ascii="Arial" w:eastAsia="Arial" w:hAnsi="Arial" w:cs="Arial"/>
         </w:rPr>
       </w:pPr>
-      <w:r>
-        <w:rPr>
-          <w:rFonts w:ascii="Arial" w:eastAsia="Arial" w:hAnsi="Arial" w:cs="Arial"/>
-        </w:rPr>
-        <w:t xml:space="preserve"> </w:t>
-      </w:r>
     </w:p>
     <w:p>
       <w:pPr>
@@ -2902,7 +2874,14 @@
           <w:rFonts w:ascii="Arial" w:eastAsia="Arial" w:hAnsi="Arial" w:cs="Arial"/>
           <w:shd w:val="clear" w:color="auto" w:fill="F5F5F5"/>
         </w:rPr>
-        <w:t xml:space="preserve">Práctica Recomendada para Especificaciones de Requisitos Software </w:t>
+        <w:t>Práctica R</w:t>
+      </w:r>
+      <w:r>
+        <w:rPr>
+          <w:rFonts w:ascii="Arial" w:eastAsia="Arial" w:hAnsi="Arial" w:cs="Arial"/>
+          <w:shd w:val="clear" w:color="auto" w:fill="F5F5F5"/>
+        </w:rPr>
+        <w:t xml:space="preserve">ecomendada para Especificaciones de Requisitos Software </w:t>
       </w:r>
       <w:r>
         <w:rPr>
@@ -3045,7 +3024,13 @@
         <w:rPr>
           <w:rFonts w:ascii="Arial" w:eastAsia="Arial" w:hAnsi="Arial" w:cs="Arial"/>
         </w:rPr>
-        <w:t>administrador) para poder potenciar la comunicación entre ambos sectores, visualizar los servicios de la organización.</w:t>
+        <w:t xml:space="preserve">administrador) para poder </w:t>
+      </w:r>
+      <w:r>
+        <w:rPr>
+          <w:rFonts w:ascii="Arial" w:eastAsia="Arial" w:hAnsi="Arial" w:cs="Arial"/>
+        </w:rPr>
+        <w:t>potenciar la comunicación entre ambos sectores, visualizar los servicios de la organización.</w:t>
       </w:r>
     </w:p>
     <w:p>
@@ -3109,19 +3094,13 @@
           <w:left w:w="10" w:type="dxa"/>
           <w:right w:w="10" w:type="dxa"/>
         </w:tblCellMar>
-        <w:tblLook w:val="04A0" w:firstRow="1" w:lastRow="0" w:firstColumn="1" w:lastColumn="0" w:noHBand="0" w:noVBand="1"/>
+        <w:tblLook w:val="04A0"/>
       </w:tblPr>
       <w:tblGrid>
         <w:gridCol w:w="2626"/>
         <w:gridCol w:w="5244"/>
       </w:tblGrid>
       <w:tr>
-        <w:tblPrEx>
-          <w:tblCellMar>
-            <w:top w:w="0" w:type="dxa"/>
-            <w:bottom w:w="0" w:type="dxa"/>
-          </w:tblCellMar>
-        </w:tblPrEx>
         <w:trPr>
           <w:trHeight w:val="1"/>
           <w:jc w:val="center"/>
@@ -3196,12 +3175,6 @@
         </w:tc>
       </w:tr>
       <w:tr>
-        <w:tblPrEx>
-          <w:tblCellMar>
-            <w:top w:w="0" w:type="dxa"/>
-            <w:bottom w:w="0" w:type="dxa"/>
-          </w:tblCellMar>
-        </w:tblPrEx>
         <w:trPr>
           <w:trHeight w:val="1"/>
           <w:jc w:val="center"/>
@@ -3272,12 +3245,6 @@
         </w:tc>
       </w:tr>
       <w:tr>
-        <w:tblPrEx>
-          <w:tblCellMar>
-            <w:top w:w="0" w:type="dxa"/>
-            <w:bottom w:w="0" w:type="dxa"/>
-          </w:tblCellMar>
-        </w:tblPrEx>
         <w:trPr>
           <w:trHeight w:val="1"/>
           <w:jc w:val="center"/>
@@ -3349,12 +3316,6 @@
         </w:tc>
       </w:tr>
       <w:tr>
-        <w:tblPrEx>
-          <w:tblCellMar>
-            <w:top w:w="0" w:type="dxa"/>
-            <w:bottom w:w="0" w:type="dxa"/>
-          </w:tblCellMar>
-        </w:tblPrEx>
         <w:trPr>
           <w:trHeight w:val="1"/>
           <w:jc w:val="center"/>
@@ -3419,18 +3380,18 @@
               <w:rPr>
                 <w:rFonts w:ascii="Arial" w:eastAsia="Arial" w:hAnsi="Arial" w:cs="Arial"/>
               </w:rPr>
-              <w:t>Diseño y programación del sistema</w:t>
+              <w:t xml:space="preserve">Diseño y programación del </w:t>
+            </w:r>
+            <w:r>
+              <w:rPr>
+                <w:rFonts w:ascii="Arial" w:eastAsia="Arial" w:hAnsi="Arial" w:cs="Arial"/>
+              </w:rPr>
+              <w:t>sistema</w:t>
             </w:r>
           </w:p>
         </w:tc>
       </w:tr>
       <w:tr>
-        <w:tblPrEx>
-          <w:tblCellMar>
-            <w:top w:w="0" w:type="dxa"/>
-            <w:bottom w:w="0" w:type="dxa"/>
-          </w:tblCellMar>
-        </w:tblPrEx>
         <w:trPr>
           <w:trHeight w:val="1"/>
           <w:jc w:val="center"/>
@@ -3521,19 +3482,13 @@
           <w:left w:w="10" w:type="dxa"/>
           <w:right w:w="10" w:type="dxa"/>
         </w:tblCellMar>
-        <w:tblLook w:val="04A0" w:firstRow="1" w:lastRow="0" w:firstColumn="1" w:lastColumn="0" w:noHBand="0" w:noVBand="1"/>
+        <w:tblLook w:val="04A0"/>
       </w:tblPr>
       <w:tblGrid>
         <w:gridCol w:w="2626"/>
         <w:gridCol w:w="5244"/>
       </w:tblGrid>
       <w:tr>
-        <w:tblPrEx>
-          <w:tblCellMar>
-            <w:top w:w="0" w:type="dxa"/>
-            <w:bottom w:w="0" w:type="dxa"/>
-          </w:tblCellMar>
-        </w:tblPrEx>
         <w:trPr>
           <w:trHeight w:val="1"/>
           <w:jc w:val="center"/>
@@ -3594,12 +3549,21 @@
               <w:spacing w:after="0" w:line="240" w:lineRule="auto"/>
               <w:jc w:val="both"/>
             </w:pPr>
-            <w:r>
-              <w:rPr>
-                <w:rFonts w:ascii="Arial" w:eastAsia="Arial" w:hAnsi="Arial" w:cs="Arial"/>
-                <w:color w:val="000000"/>
-              </w:rPr>
-              <w:t xml:space="preserve">Aram </w:t>
+            <w:proofErr w:type="spellStart"/>
+            <w:r>
+              <w:rPr>
+                <w:rFonts w:ascii="Arial" w:eastAsia="Arial" w:hAnsi="Arial" w:cs="Arial"/>
+                <w:color w:val="000000"/>
+              </w:rPr>
+              <w:t>Aram</w:t>
+            </w:r>
+            <w:proofErr w:type="spellEnd"/>
+            <w:r>
+              <w:rPr>
+                <w:rFonts w:ascii="Arial" w:eastAsia="Arial" w:hAnsi="Arial" w:cs="Arial"/>
+                <w:color w:val="000000"/>
+              </w:rPr>
+              <w:t xml:space="preserve"> </w:t>
             </w:r>
             <w:proofErr w:type="spellStart"/>
             <w:r>
@@ -3614,12 +3578,6 @@
         </w:tc>
       </w:tr>
       <w:tr>
-        <w:tblPrEx>
-          <w:tblCellMar>
-            <w:top w:w="0" w:type="dxa"/>
-            <w:bottom w:w="0" w:type="dxa"/>
-          </w:tblCellMar>
-        </w:tblPrEx>
         <w:trPr>
           <w:jc w:val="center"/>
         </w:trPr>
@@ -3690,12 +3648,6 @@
         </w:tc>
       </w:tr>
       <w:tr>
-        <w:tblPrEx>
-          <w:tblCellMar>
-            <w:top w:w="0" w:type="dxa"/>
-            <w:bottom w:w="0" w:type="dxa"/>
-          </w:tblCellMar>
-        </w:tblPrEx>
         <w:trPr>
           <w:trHeight w:val="1"/>
           <w:jc w:val="center"/>
@@ -3767,12 +3719,6 @@
         </w:tc>
       </w:tr>
       <w:tr>
-        <w:tblPrEx>
-          <w:tblCellMar>
-            <w:top w:w="0" w:type="dxa"/>
-            <w:bottom w:w="0" w:type="dxa"/>
-          </w:tblCellMar>
-        </w:tblPrEx>
         <w:trPr>
           <w:trHeight w:val="1"/>
           <w:jc w:val="center"/>
@@ -3843,12 +3789,6 @@
         </w:tc>
       </w:tr>
       <w:tr>
-        <w:tblPrEx>
-          <w:tblCellMar>
-            <w:top w:w="0" w:type="dxa"/>
-            <w:bottom w:w="0" w:type="dxa"/>
-          </w:tblCellMar>
-        </w:tblPrEx>
         <w:trPr>
           <w:trHeight w:val="1"/>
           <w:jc w:val="center"/>
@@ -3950,19 +3890,13 @@
           <w:left w:w="10" w:type="dxa"/>
           <w:right w:w="10" w:type="dxa"/>
         </w:tblCellMar>
-        <w:tblLook w:val="04A0" w:firstRow="1" w:lastRow="0" w:firstColumn="1" w:lastColumn="0" w:noHBand="0" w:noVBand="1"/>
+        <w:tblLook w:val="04A0"/>
       </w:tblPr>
       <w:tblGrid>
         <w:gridCol w:w="2626"/>
         <w:gridCol w:w="5244"/>
       </w:tblGrid>
       <w:tr>
-        <w:tblPrEx>
-          <w:tblCellMar>
-            <w:top w:w="0" w:type="dxa"/>
-            <w:bottom w:w="0" w:type="dxa"/>
-          </w:tblCellMar>
-        </w:tblPrEx>
         <w:trPr>
           <w:trHeight w:val="1"/>
           <w:jc w:val="center"/>
@@ -4028,18 +3962,19 @@
                 <w:rFonts w:ascii="Arial" w:eastAsia="Arial" w:hAnsi="Arial" w:cs="Arial"/>
                 <w:color w:val="000000"/>
               </w:rPr>
-              <w:t>María Paz Mario</w:t>
+              <w:t xml:space="preserve">María Paz </w:t>
+            </w:r>
+            <w:r>
+              <w:rPr>
+                <w:rFonts w:ascii="Arial" w:eastAsia="Arial" w:hAnsi="Arial" w:cs="Arial"/>
+                <w:color w:val="000000"/>
+              </w:rPr>
+              <w:t>Mario</w:t>
             </w:r>
           </w:p>
         </w:tc>
       </w:tr>
       <w:tr>
-        <w:tblPrEx>
-          <w:tblCellMar>
-            <w:top w:w="0" w:type="dxa"/>
-            <w:bottom w:w="0" w:type="dxa"/>
-          </w:tblCellMar>
-        </w:tblPrEx>
         <w:trPr>
           <w:trHeight w:val="1"/>
           <w:jc w:val="center"/>
@@ -4110,12 +4045,6 @@
         </w:tc>
       </w:tr>
       <w:tr>
-        <w:tblPrEx>
-          <w:tblCellMar>
-            <w:top w:w="0" w:type="dxa"/>
-            <w:bottom w:w="0" w:type="dxa"/>
-          </w:tblCellMar>
-        </w:tblPrEx>
         <w:trPr>
           <w:trHeight w:val="1"/>
           <w:jc w:val="center"/>
@@ -4187,12 +4116,6 @@
         </w:tc>
       </w:tr>
       <w:tr>
-        <w:tblPrEx>
-          <w:tblCellMar>
-            <w:top w:w="0" w:type="dxa"/>
-            <w:bottom w:w="0" w:type="dxa"/>
-          </w:tblCellMar>
-        </w:tblPrEx>
         <w:trPr>
           <w:trHeight w:val="1"/>
           <w:jc w:val="center"/>
@@ -4263,12 +4186,6 @@
         </w:tc>
       </w:tr>
       <w:tr>
-        <w:tblPrEx>
-          <w:tblCellMar>
-            <w:top w:w="0" w:type="dxa"/>
-            <w:bottom w:w="0" w:type="dxa"/>
-          </w:tblCellMar>
-        </w:tblPrEx>
         <w:trPr>
           <w:trHeight w:val="1"/>
           <w:jc w:val="center"/>
@@ -4368,19 +4285,13 @@
           <w:left w:w="10" w:type="dxa"/>
           <w:right w:w="10" w:type="dxa"/>
         </w:tblCellMar>
-        <w:tblLook w:val="04A0" w:firstRow="1" w:lastRow="0" w:firstColumn="1" w:lastColumn="0" w:noHBand="0" w:noVBand="1"/>
+        <w:tblLook w:val="04A0"/>
       </w:tblPr>
       <w:tblGrid>
         <w:gridCol w:w="2626"/>
         <w:gridCol w:w="5244"/>
       </w:tblGrid>
       <w:tr>
-        <w:tblPrEx>
-          <w:tblCellMar>
-            <w:top w:w="0" w:type="dxa"/>
-            <w:bottom w:w="0" w:type="dxa"/>
-          </w:tblCellMar>
-        </w:tblPrEx>
         <w:trPr>
           <w:trHeight w:val="1"/>
           <w:jc w:val="center"/>
@@ -4477,12 +4388,6 @@
         </w:tc>
       </w:tr>
       <w:tr>
-        <w:tblPrEx>
-          <w:tblCellMar>
-            <w:top w:w="0" w:type="dxa"/>
-            <w:bottom w:w="0" w:type="dxa"/>
-          </w:tblCellMar>
-        </w:tblPrEx>
         <w:trPr>
           <w:trHeight w:val="1"/>
           <w:jc w:val="center"/>
@@ -4553,12 +4458,6 @@
         </w:tc>
       </w:tr>
       <w:tr>
-        <w:tblPrEx>
-          <w:tblCellMar>
-            <w:top w:w="0" w:type="dxa"/>
-            <w:bottom w:w="0" w:type="dxa"/>
-          </w:tblCellMar>
-        </w:tblPrEx>
         <w:trPr>
           <w:trHeight w:val="1"/>
           <w:jc w:val="center"/>
@@ -4630,12 +4529,6 @@
         </w:tc>
       </w:tr>
       <w:tr>
-        <w:tblPrEx>
-          <w:tblCellMar>
-            <w:top w:w="0" w:type="dxa"/>
-            <w:bottom w:w="0" w:type="dxa"/>
-          </w:tblCellMar>
-        </w:tblPrEx>
         <w:trPr>
           <w:trHeight w:val="1"/>
           <w:jc w:val="center"/>
@@ -4706,12 +4599,6 @@
         </w:tc>
       </w:tr>
       <w:tr>
-        <w:tblPrEx>
-          <w:tblCellMar>
-            <w:top w:w="0" w:type="dxa"/>
-            <w:bottom w:w="0" w:type="dxa"/>
-          </w:tblCellMar>
-        </w:tblPrEx>
         <w:trPr>
           <w:trHeight w:val="1"/>
           <w:jc w:val="center"/>
@@ -4800,19 +4687,13 @@
           <w:left w:w="10" w:type="dxa"/>
           <w:right w:w="10" w:type="dxa"/>
         </w:tblCellMar>
-        <w:tblLook w:val="04A0" w:firstRow="1" w:lastRow="0" w:firstColumn="1" w:lastColumn="0" w:noHBand="0" w:noVBand="1"/>
+        <w:tblLook w:val="04A0"/>
       </w:tblPr>
       <w:tblGrid>
         <w:gridCol w:w="2626"/>
         <w:gridCol w:w="5244"/>
       </w:tblGrid>
       <w:tr>
-        <w:tblPrEx>
-          <w:tblCellMar>
-            <w:top w:w="0" w:type="dxa"/>
-            <w:bottom w:w="0" w:type="dxa"/>
-          </w:tblCellMar>
-        </w:tblPrEx>
         <w:trPr>
           <w:trHeight w:val="1"/>
           <w:jc w:val="center"/>
@@ -4893,12 +4774,6 @@
         </w:tc>
       </w:tr>
       <w:tr>
-        <w:tblPrEx>
-          <w:tblCellMar>
-            <w:top w:w="0" w:type="dxa"/>
-            <w:bottom w:w="0" w:type="dxa"/>
-          </w:tblCellMar>
-        </w:tblPrEx>
         <w:trPr>
           <w:trHeight w:val="1"/>
           <w:jc w:val="center"/>
@@ -4969,12 +4844,6 @@
         </w:tc>
       </w:tr>
       <w:tr>
-        <w:tblPrEx>
-          <w:tblCellMar>
-            <w:top w:w="0" w:type="dxa"/>
-            <w:bottom w:w="0" w:type="dxa"/>
-          </w:tblCellMar>
-        </w:tblPrEx>
         <w:trPr>
           <w:trHeight w:val="1"/>
           <w:jc w:val="center"/>
@@ -5046,12 +4915,6 @@
         </w:tc>
       </w:tr>
       <w:tr>
-        <w:tblPrEx>
-          <w:tblCellMar>
-            <w:top w:w="0" w:type="dxa"/>
-            <w:bottom w:w="0" w:type="dxa"/>
-          </w:tblCellMar>
-        </w:tblPrEx>
         <w:trPr>
           <w:trHeight w:val="1"/>
           <w:jc w:val="center"/>
@@ -5122,12 +4985,6 @@
         </w:tc>
       </w:tr>
       <w:tr>
-        <w:tblPrEx>
-          <w:tblCellMar>
-            <w:top w:w="0" w:type="dxa"/>
-            <w:bottom w:w="0" w:type="dxa"/>
-          </w:tblCellMar>
-        </w:tblPrEx>
         <w:trPr>
           <w:trHeight w:val="1"/>
           <w:jc w:val="center"/>
@@ -5216,19 +5073,13 @@
           <w:left w:w="10" w:type="dxa"/>
           <w:right w:w="10" w:type="dxa"/>
         </w:tblCellMar>
-        <w:tblLook w:val="04A0" w:firstRow="1" w:lastRow="0" w:firstColumn="1" w:lastColumn="0" w:noHBand="0" w:noVBand="1"/>
+        <w:tblLook w:val="04A0"/>
       </w:tblPr>
       <w:tblGrid>
         <w:gridCol w:w="2626"/>
         <w:gridCol w:w="5244"/>
       </w:tblGrid>
       <w:tr>
-        <w:tblPrEx>
-          <w:tblCellMar>
-            <w:top w:w="0" w:type="dxa"/>
-            <w:bottom w:w="0" w:type="dxa"/>
-          </w:tblCellMar>
-        </w:tblPrEx>
         <w:trPr>
           <w:trHeight w:val="1"/>
           <w:jc w:val="center"/>
@@ -5300,12 +5151,6 @@
         </w:tc>
       </w:tr>
       <w:tr>
-        <w:tblPrEx>
-          <w:tblCellMar>
-            <w:top w:w="0" w:type="dxa"/>
-            <w:bottom w:w="0" w:type="dxa"/>
-          </w:tblCellMar>
-        </w:tblPrEx>
         <w:trPr>
           <w:trHeight w:val="1"/>
           <w:jc w:val="center"/>
@@ -5376,12 +5221,6 @@
         </w:tc>
       </w:tr>
       <w:tr>
-        <w:tblPrEx>
-          <w:tblCellMar>
-            <w:top w:w="0" w:type="dxa"/>
-            <w:bottom w:w="0" w:type="dxa"/>
-          </w:tblCellMar>
-        </w:tblPrEx>
         <w:trPr>
           <w:trHeight w:val="1"/>
           <w:jc w:val="center"/>
@@ -5453,12 +5292,6 @@
         </w:tc>
       </w:tr>
       <w:tr>
-        <w:tblPrEx>
-          <w:tblCellMar>
-            <w:top w:w="0" w:type="dxa"/>
-            <w:bottom w:w="0" w:type="dxa"/>
-          </w:tblCellMar>
-        </w:tblPrEx>
         <w:trPr>
           <w:trHeight w:val="1"/>
           <w:jc w:val="center"/>
@@ -5529,12 +5362,6 @@
         </w:tc>
       </w:tr>
       <w:tr>
-        <w:tblPrEx>
-          <w:tblCellMar>
-            <w:top w:w="0" w:type="dxa"/>
-            <w:bottom w:w="0" w:type="dxa"/>
-          </w:tblCellMar>
-        </w:tblPrEx>
         <w:trPr>
           <w:trHeight w:val="1"/>
           <w:jc w:val="center"/>
@@ -5624,19 +5451,13 @@
           <w:left w:w="10" w:type="dxa"/>
           <w:right w:w="10" w:type="dxa"/>
         </w:tblCellMar>
-        <w:tblLook w:val="04A0" w:firstRow="1" w:lastRow="0" w:firstColumn="1" w:lastColumn="0" w:noHBand="0" w:noVBand="1"/>
+        <w:tblLook w:val="04A0"/>
       </w:tblPr>
       <w:tblGrid>
         <w:gridCol w:w="2626"/>
         <w:gridCol w:w="5244"/>
       </w:tblGrid>
       <w:tr>
-        <w:tblPrEx>
-          <w:tblCellMar>
-            <w:top w:w="0" w:type="dxa"/>
-            <w:bottom w:w="0" w:type="dxa"/>
-          </w:tblCellMar>
-        </w:tblPrEx>
         <w:trPr>
           <w:trHeight w:val="1"/>
           <w:jc w:val="center"/>
@@ -5717,12 +5538,6 @@
         </w:tc>
       </w:tr>
       <w:tr>
-        <w:tblPrEx>
-          <w:tblCellMar>
-            <w:top w:w="0" w:type="dxa"/>
-            <w:bottom w:w="0" w:type="dxa"/>
-          </w:tblCellMar>
-        </w:tblPrEx>
         <w:trPr>
           <w:trHeight w:val="1"/>
           <w:jc w:val="center"/>
@@ -5793,12 +5608,6 @@
         </w:tc>
       </w:tr>
       <w:tr>
-        <w:tblPrEx>
-          <w:tblCellMar>
-            <w:top w:w="0" w:type="dxa"/>
-            <w:bottom w:w="0" w:type="dxa"/>
-          </w:tblCellMar>
-        </w:tblPrEx>
         <w:trPr>
           <w:trHeight w:val="1"/>
           <w:jc w:val="center"/>
@@ -5870,12 +5679,6 @@
         </w:tc>
       </w:tr>
       <w:tr>
-        <w:tblPrEx>
-          <w:tblCellMar>
-            <w:top w:w="0" w:type="dxa"/>
-            <w:bottom w:w="0" w:type="dxa"/>
-          </w:tblCellMar>
-        </w:tblPrEx>
         <w:trPr>
           <w:trHeight w:val="1"/>
           <w:jc w:val="center"/>
@@ -5946,12 +5749,6 @@
         </w:tc>
       </w:tr>
       <w:tr>
-        <w:tblPrEx>
-          <w:tblCellMar>
-            <w:top w:w="0" w:type="dxa"/>
-            <w:bottom w:w="0" w:type="dxa"/>
-          </w:tblCellMar>
-        </w:tblPrEx>
         <w:trPr>
           <w:trHeight w:val="1"/>
           <w:jc w:val="center"/>
@@ -6050,19 +5847,13 @@
           <w:left w:w="10" w:type="dxa"/>
           <w:right w:w="10" w:type="dxa"/>
         </w:tblCellMar>
-        <w:tblLook w:val="04A0" w:firstRow="1" w:lastRow="0" w:firstColumn="1" w:lastColumn="0" w:noHBand="0" w:noVBand="1"/>
+        <w:tblLook w:val="04A0"/>
       </w:tblPr>
       <w:tblGrid>
         <w:gridCol w:w="2626"/>
         <w:gridCol w:w="5244"/>
       </w:tblGrid>
       <w:tr>
-        <w:tblPrEx>
-          <w:tblCellMar>
-            <w:top w:w="0" w:type="dxa"/>
-            <w:bottom w:w="0" w:type="dxa"/>
-          </w:tblCellMar>
-        </w:tblPrEx>
         <w:trPr>
           <w:trHeight w:val="1"/>
           <w:jc w:val="center"/>
@@ -6134,12 +5925,6 @@
         </w:tc>
       </w:tr>
       <w:tr>
-        <w:tblPrEx>
-          <w:tblCellMar>
-            <w:top w:w="0" w:type="dxa"/>
-            <w:bottom w:w="0" w:type="dxa"/>
-          </w:tblCellMar>
-        </w:tblPrEx>
         <w:trPr>
           <w:trHeight w:val="1"/>
           <w:jc w:val="center"/>
@@ -6210,12 +5995,6 @@
         </w:tc>
       </w:tr>
       <w:tr>
-        <w:tblPrEx>
-          <w:tblCellMar>
-            <w:top w:w="0" w:type="dxa"/>
-            <w:bottom w:w="0" w:type="dxa"/>
-          </w:tblCellMar>
-        </w:tblPrEx>
         <w:trPr>
           <w:trHeight w:val="1"/>
           <w:jc w:val="center"/>
@@ -6287,12 +6066,6 @@
         </w:tc>
       </w:tr>
       <w:tr>
-        <w:tblPrEx>
-          <w:tblCellMar>
-            <w:top w:w="0" w:type="dxa"/>
-            <w:bottom w:w="0" w:type="dxa"/>
-          </w:tblCellMar>
-        </w:tblPrEx>
         <w:trPr>
           <w:trHeight w:val="1"/>
           <w:jc w:val="center"/>
@@ -6357,18 +6130,18 @@
               <w:rPr>
                 <w:rFonts w:ascii="Arial" w:eastAsia="Arial" w:hAnsi="Arial" w:cs="Arial"/>
               </w:rPr>
-              <w:t>Diseño y programación del sistema</w:t>
+              <w:t>Diseño y programación del</w:t>
+            </w:r>
+            <w:r>
+              <w:rPr>
+                <w:rFonts w:ascii="Arial" w:eastAsia="Arial" w:hAnsi="Arial" w:cs="Arial"/>
+              </w:rPr>
+              <w:t xml:space="preserve"> sistema</w:t>
             </w:r>
           </w:p>
         </w:tc>
       </w:tr>
       <w:tr>
-        <w:tblPrEx>
-          <w:tblCellMar>
-            <w:top w:w="0" w:type="dxa"/>
-            <w:bottom w:w="0" w:type="dxa"/>
-          </w:tblCellMar>
-        </w:tblPrEx>
         <w:trPr>
           <w:trHeight w:val="1"/>
           <w:jc w:val="center"/>
@@ -6498,19 +6271,13 @@
           <w:left w:w="10" w:type="dxa"/>
           <w:right w:w="10" w:type="dxa"/>
         </w:tblCellMar>
-        <w:tblLook w:val="04A0" w:firstRow="1" w:lastRow="0" w:firstColumn="1" w:lastColumn="0" w:noHBand="0" w:noVBand="1"/>
+        <w:tblLook w:val="04A0"/>
       </w:tblPr>
       <w:tblGrid>
         <w:gridCol w:w="892"/>
         <w:gridCol w:w="5550"/>
       </w:tblGrid>
       <w:tr>
-        <w:tblPrEx>
-          <w:tblCellMar>
-            <w:top w:w="0" w:type="dxa"/>
-            <w:bottom w:w="0" w:type="dxa"/>
-          </w:tblCellMar>
-        </w:tblPrEx>
         <w:trPr>
           <w:trHeight w:val="1"/>
           <w:jc w:val="center"/>
@@ -6583,12 +6350,6 @@
         </w:tc>
       </w:tr>
       <w:tr>
-        <w:tblPrEx>
-          <w:tblCellMar>
-            <w:top w:w="0" w:type="dxa"/>
-            <w:bottom w:w="0" w:type="dxa"/>
-          </w:tblCellMar>
-        </w:tblPrEx>
         <w:trPr>
           <w:trHeight w:val="1"/>
           <w:jc w:val="center"/>
@@ -6658,12 +6419,6 @@
         </w:tc>
       </w:tr>
       <w:tr>
-        <w:tblPrEx>
-          <w:tblCellMar>
-            <w:top w:w="0" w:type="dxa"/>
-            <w:bottom w:w="0" w:type="dxa"/>
-          </w:tblCellMar>
-        </w:tblPrEx>
         <w:trPr>
           <w:trHeight w:val="1"/>
           <w:jc w:val="center"/>
@@ -6733,12 +6488,6 @@
         </w:tc>
       </w:tr>
       <w:tr>
-        <w:tblPrEx>
-          <w:tblCellMar>
-            <w:top w:w="0" w:type="dxa"/>
-            <w:bottom w:w="0" w:type="dxa"/>
-          </w:tblCellMar>
-        </w:tblPrEx>
         <w:trPr>
           <w:trHeight w:val="1"/>
           <w:jc w:val="center"/>
@@ -6802,18 +6551,18 @@
               <w:rPr>
                 <w:rFonts w:ascii="Arial" w:eastAsia="Arial" w:hAnsi="Arial" w:cs="Arial"/>
               </w:rPr>
-              <w:t>Requerimiento Funcional</w:t>
+              <w:t xml:space="preserve">Requerimiento </w:t>
+            </w:r>
+            <w:r>
+              <w:rPr>
+                <w:rFonts w:ascii="Arial" w:eastAsia="Arial" w:hAnsi="Arial" w:cs="Arial"/>
+              </w:rPr>
+              <w:t>Funcional</w:t>
             </w:r>
           </w:p>
         </w:tc>
       </w:tr>
       <w:tr>
-        <w:tblPrEx>
-          <w:tblCellMar>
-            <w:top w:w="0" w:type="dxa"/>
-            <w:bottom w:w="0" w:type="dxa"/>
-          </w:tblCellMar>
-        </w:tblPrEx>
         <w:trPr>
           <w:trHeight w:val="1"/>
           <w:jc w:val="center"/>
@@ -6883,12 +6632,6 @@
         </w:tc>
       </w:tr>
       <w:tr>
-        <w:tblPrEx>
-          <w:tblCellMar>
-            <w:top w:w="0" w:type="dxa"/>
-            <w:bottom w:w="0" w:type="dxa"/>
-          </w:tblCellMar>
-        </w:tblPrEx>
         <w:trPr>
           <w:trHeight w:val="1"/>
           <w:jc w:val="center"/>
@@ -6997,19 +6740,13 @@
           <w:left w:w="10" w:type="dxa"/>
           <w:right w:w="10" w:type="dxa"/>
         </w:tblCellMar>
-        <w:tblLook w:val="04A0" w:firstRow="1" w:lastRow="0" w:firstColumn="1" w:lastColumn="0" w:noHBand="0" w:noVBand="1"/>
+        <w:tblLook w:val="04A0"/>
       </w:tblPr>
       <w:tblGrid>
         <w:gridCol w:w="2411"/>
         <w:gridCol w:w="3515"/>
       </w:tblGrid>
       <w:tr>
-        <w:tblPrEx>
-          <w:tblCellMar>
-            <w:top w:w="0" w:type="dxa"/>
-            <w:bottom w:w="0" w:type="dxa"/>
-          </w:tblCellMar>
-        </w:tblPrEx>
         <w:trPr>
           <w:trHeight w:val="1"/>
           <w:jc w:val="center"/>
@@ -7082,12 +6819,6 @@
         </w:tc>
       </w:tr>
       <w:tr>
-        <w:tblPrEx>
-          <w:tblCellMar>
-            <w:top w:w="0" w:type="dxa"/>
-            <w:bottom w:w="0" w:type="dxa"/>
-          </w:tblCellMar>
-        </w:tblPrEx>
         <w:trPr>
           <w:trHeight w:val="1"/>
           <w:jc w:val="center"/>
@@ -7230,7 +6961,13 @@
         <w:rPr>
           <w:rFonts w:ascii="Arial" w:eastAsia="Arial" w:hAnsi="Arial" w:cs="Arial"/>
         </w:rPr>
-        <w:t xml:space="preserve">El sitio contará con una sección “Principal” (Home), donde tendrá una primera impresión de los servicios y artículos que ofrece la organización, una sección “Nosotros” que resume a modo descriptivo cómo nació el negocio y quienes forman parte del equipo responsable. </w:t>
+        <w:t>El sitio contará con una sección “Principal” (Home), donde tendrá una primera impresión de los servicios y artículos que ofrece la organización, una sección “Nosotros” que resume a modo descriptivo cómo nació el negocio y quienes forman parte del equipo re</w:t>
+      </w:r>
+      <w:r>
+        <w:rPr>
+          <w:rFonts w:ascii="Arial" w:eastAsia="Arial" w:hAnsi="Arial" w:cs="Arial"/>
+        </w:rPr>
+        <w:t xml:space="preserve">sponsable. </w:t>
       </w:r>
     </w:p>
     <w:p>
@@ -7275,7 +7012,13 @@
         <w:rPr>
           <w:rFonts w:ascii="Arial" w:eastAsia="Arial" w:hAnsi="Arial" w:cs="Arial"/>
         </w:rPr>
-        <w:t>Una sección “Tienda”, una página con los productos relacionados al cuidado, alimentación</w:t>
+        <w:t xml:space="preserve">Una sección “Tienda”, una página con los productos </w:t>
+      </w:r>
+      <w:r>
+        <w:rPr>
+          <w:rFonts w:ascii="Arial" w:eastAsia="Arial" w:hAnsi="Arial" w:cs="Arial"/>
+        </w:rPr>
+        <w:t>relacionados al cuidado, alimentación</w:t>
       </w:r>
       <w:r>
         <w:rPr>
@@ -7317,7 +7060,13 @@
         <w:rPr>
           <w:rFonts w:ascii="Arial" w:eastAsia="Arial" w:hAnsi="Arial" w:cs="Arial"/>
         </w:rPr>
-        <w:t>Una sección “Login”, donde podrán registrarse/acceder al sistema para realizar procesos de compra y consulta de servicios.</w:t>
+        <w:t xml:space="preserve">Una sección “Login”, donde podrán registrarse/acceder al sistema para realizar procesos de compra y </w:t>
+      </w:r>
+      <w:r>
+        <w:rPr>
+          <w:rFonts w:ascii="Arial" w:eastAsia="Arial" w:hAnsi="Arial" w:cs="Arial"/>
+        </w:rPr>
+        <w:t>consulta de servicios.</w:t>
       </w:r>
     </w:p>
     <w:p>
@@ -7443,7 +7192,13 @@
         <w:rPr>
           <w:rFonts w:ascii="Arial" w:eastAsia="Arial" w:hAnsi="Arial" w:cs="Arial"/>
         </w:rPr>
-        <w:t>todo lo que necesitan para sus animales.</w:t>
+        <w:t>todo lo que</w:t>
+      </w:r>
+      <w:r>
+        <w:rPr>
+          <w:rFonts w:ascii="Arial" w:eastAsia="Arial" w:hAnsi="Arial" w:cs="Arial"/>
+        </w:rPr>
+        <w:t xml:space="preserve"> necesitan para sus animales.</w:t>
       </w:r>
     </w:p>
     <w:p>
@@ -7499,7 +7254,13 @@
         <w:rPr>
           <w:rFonts w:ascii="Arial" w:eastAsia="Arial" w:hAnsi="Arial" w:cs="Arial"/>
         </w:rPr>
-        <w:t xml:space="preserve"> de mascotas. Asimismo, la oferta de servicios adicionales como peluquería canina podría ser muy atractiva para los dueños de mascotas que buscan una experiencia completa para el cuidado de sus animales.</w:t>
+        <w:t xml:space="preserve"> de </w:t>
+      </w:r>
+      <w:r>
+        <w:rPr>
+          <w:rFonts w:ascii="Arial" w:eastAsia="Arial" w:hAnsi="Arial" w:cs="Arial"/>
+        </w:rPr>
+        <w:t>mascotas. Asimismo, la oferta de servicios adicionales como peluquería canina podría ser muy atractiva para los dueños de mascotas que buscan una experiencia completa para el cuidado de sus animales.</w:t>
       </w:r>
     </w:p>
     <w:p>
@@ -7523,7 +7284,13 @@
         <w:rPr>
           <w:rFonts w:ascii="Arial" w:eastAsia="Arial" w:hAnsi="Arial" w:cs="Arial"/>
         </w:rPr>
-        <w:t xml:space="preserve">En cuanto a la perspectiva de negocio, la diversificación del catálogo de productos y servicios puede generar un mayor número de ventas y una mayor fidelización de los clientes. Es importante asegurarse de que los productos y servicios ofrecidos sean de alta calidad y estén respaldados </w:t>
+        <w:t>En cuanto a la perspectiva de negocio, la diversificaci</w:t>
+      </w:r>
+      <w:r>
+        <w:rPr>
+          <w:rFonts w:ascii="Arial" w:eastAsia="Arial" w:hAnsi="Arial" w:cs="Arial"/>
+        </w:rPr>
+        <w:t xml:space="preserve">ón del catálogo de productos y servicios puede generar un mayor número de ventas y una mayor fidelización de los clientes. Es importante asegurarse de que los productos y servicios ofrecidos sean de alta calidad y estén respaldados </w:t>
       </w:r>
       <w:r>
         <w:rPr>
@@ -7559,7 +7326,13 @@
         <w:rPr>
           <w:rFonts w:ascii="Arial" w:eastAsia="Arial" w:hAnsi="Arial" w:cs="Arial"/>
         </w:rPr>
-        <w:t>Además, se podría considerar la implementación de herramientas de análisis de datos y de recomendaciones personalizadas, para mejorar la experiencia del usuario y aumentar la retención de clientes. En general queremos que "Mascotillas" tenga un gran potencial para atraer a un público amplio y convertirse en una plataforma de referencia para el cuidado de mascotas en línea.</w:t>
+        <w:t>Además, se podría considerar la implementación de herramientas de análisis de datos y de recomendaciones personalizadas, para mejorar la experien</w:t>
+      </w:r>
+      <w:r>
+        <w:rPr>
+          <w:rFonts w:ascii="Arial" w:eastAsia="Arial" w:hAnsi="Arial" w:cs="Arial"/>
+        </w:rPr>
+        <w:t>cia del usuario y aumentar la retención de clientes. En general queremos que "Mascotillas" tenga un gran potencial para atraer a un público amplio y convertirse en una plataforma de referencia para el cuidado de mascotas en línea.</w:t>
       </w:r>
     </w:p>
     <w:p>
@@ -7588,7 +7361,10 @@
       </w:pPr>
       <w:bookmarkStart w:id="11" w:name="_Toc132921284"/>
       <w:r>
-        <w:t>Características de los usuarios</w:t>
+        <w:t xml:space="preserve">Características de los </w:t>
+      </w:r>
+      <w:r>
+        <w:t>usuarios</w:t>
       </w:r>
       <w:bookmarkEnd w:id="11"/>
     </w:p>
@@ -7600,19 +7376,13 @@
           <w:left w:w="10" w:type="dxa"/>
           <w:right w:w="10" w:type="dxa"/>
         </w:tblCellMar>
-        <w:tblLook w:val="04A0" w:firstRow="1" w:lastRow="0" w:firstColumn="1" w:lastColumn="0" w:noHBand="0" w:noVBand="1"/>
+        <w:tblLook w:val="04A0"/>
       </w:tblPr>
       <w:tblGrid>
         <w:gridCol w:w="2490"/>
         <w:gridCol w:w="5351"/>
       </w:tblGrid>
       <w:tr>
-        <w:tblPrEx>
-          <w:tblCellMar>
-            <w:top w:w="0" w:type="dxa"/>
-            <w:bottom w:w="0" w:type="dxa"/>
-          </w:tblCellMar>
-        </w:tblPrEx>
         <w:trPr>
           <w:trHeight w:val="1"/>
         </w:trPr>
@@ -7675,12 +7445,6 @@
         </w:tc>
       </w:tr>
       <w:tr>
-        <w:tblPrEx>
-          <w:tblCellMar>
-            <w:top w:w="0" w:type="dxa"/>
-            <w:bottom w:w="0" w:type="dxa"/>
-          </w:tblCellMar>
-        </w:tblPrEx>
         <w:trPr>
           <w:trHeight w:val="1"/>
         </w:trPr>
@@ -7742,12 +7506,6 @@
         </w:tc>
       </w:tr>
       <w:tr>
-        <w:tblPrEx>
-          <w:tblCellMar>
-            <w:top w:w="0" w:type="dxa"/>
-            <w:bottom w:w="0" w:type="dxa"/>
-          </w:tblCellMar>
-        </w:tblPrEx>
         <w:trPr>
           <w:trHeight w:val="1"/>
         </w:trPr>
@@ -7803,7 +7561,13 @@
               <w:rPr>
                 <w:rFonts w:ascii="Arial" w:eastAsia="Arial" w:hAnsi="Arial" w:cs="Arial"/>
               </w:rPr>
-              <w:t>Loguearse en la página para el control y manejo del sistema en general, carga de productos, manejo de la base de datos de los visitantes de la página que hayan completado el formulario</w:t>
+              <w:t>Loguearse en la página para el control y manejo del sistema en general, carga de productos, manejo de la base de datos de los visitantes de la</w:t>
+            </w:r>
+            <w:r>
+              <w:rPr>
+                <w:rFonts w:ascii="Arial" w:eastAsia="Arial" w:hAnsi="Arial" w:cs="Arial"/>
+              </w:rPr>
+              <w:t xml:space="preserve"> página que hayan completado el formulario</w:t>
             </w:r>
             <w:r>
               <w:rPr>
@@ -7829,19 +7593,13 @@
           <w:left w:w="10" w:type="dxa"/>
           <w:right w:w="10" w:type="dxa"/>
         </w:tblCellMar>
-        <w:tblLook w:val="04A0" w:firstRow="1" w:lastRow="0" w:firstColumn="1" w:lastColumn="0" w:noHBand="0" w:noVBand="1"/>
+        <w:tblLook w:val="04A0"/>
       </w:tblPr>
       <w:tblGrid>
         <w:gridCol w:w="2491"/>
         <w:gridCol w:w="5350"/>
       </w:tblGrid>
       <w:tr>
-        <w:tblPrEx>
-          <w:tblCellMar>
-            <w:top w:w="0" w:type="dxa"/>
-            <w:bottom w:w="0" w:type="dxa"/>
-          </w:tblCellMar>
-        </w:tblPrEx>
         <w:trPr>
           <w:trHeight w:val="1"/>
         </w:trPr>
@@ -7904,12 +7662,6 @@
         </w:tc>
       </w:tr>
       <w:tr>
-        <w:tblPrEx>
-          <w:tblCellMar>
-            <w:top w:w="0" w:type="dxa"/>
-            <w:bottom w:w="0" w:type="dxa"/>
-          </w:tblCellMar>
-        </w:tblPrEx>
         <w:trPr>
           <w:trHeight w:val="1"/>
         </w:trPr>
@@ -7972,12 +7724,6 @@
         </w:tc>
       </w:tr>
       <w:tr>
-        <w:tblPrEx>
-          <w:tblCellMar>
-            <w:top w:w="0" w:type="dxa"/>
-            <w:bottom w:w="0" w:type="dxa"/>
-          </w:tblCellMar>
-        </w:tblPrEx>
         <w:trPr>
           <w:trHeight w:val="1"/>
         </w:trPr>
@@ -8086,19 +7832,13 @@
           <w:left w:w="10" w:type="dxa"/>
           <w:right w:w="10" w:type="dxa"/>
         </w:tblCellMar>
-        <w:tblLook w:val="04A0" w:firstRow="1" w:lastRow="0" w:firstColumn="1" w:lastColumn="0" w:noHBand="0" w:noVBand="1"/>
+        <w:tblLook w:val="04A0"/>
       </w:tblPr>
       <w:tblGrid>
         <w:gridCol w:w="2511"/>
         <w:gridCol w:w="5394"/>
       </w:tblGrid>
       <w:tr>
-        <w:tblPrEx>
-          <w:tblCellMar>
-            <w:top w:w="0" w:type="dxa"/>
-            <w:bottom w:w="0" w:type="dxa"/>
-          </w:tblCellMar>
-        </w:tblPrEx>
         <w:trPr>
           <w:trHeight w:val="1"/>
         </w:trPr>
@@ -8161,12 +7901,6 @@
         </w:tc>
       </w:tr>
       <w:tr>
-        <w:tblPrEx>
-          <w:tblCellMar>
-            <w:top w:w="0" w:type="dxa"/>
-            <w:bottom w:w="0" w:type="dxa"/>
-          </w:tblCellMar>
-        </w:tblPrEx>
         <w:trPr>
           <w:trHeight w:val="1"/>
         </w:trPr>
@@ -8229,12 +7963,6 @@
         </w:tc>
       </w:tr>
       <w:tr>
-        <w:tblPrEx>
-          <w:tblCellMar>
-            <w:top w:w="0" w:type="dxa"/>
-            <w:bottom w:w="0" w:type="dxa"/>
-          </w:tblCellMar>
-        </w:tblPrEx>
         <w:trPr>
           <w:trHeight w:val="1"/>
         </w:trPr>
@@ -8409,19 +8137,7 @@
         <w:rPr>
           <w:rFonts w:ascii="Arial" w:eastAsia="Arial" w:hAnsi="Arial" w:cs="Arial"/>
         </w:rPr>
-        <w:t>navegadores web como en sistemas operativos</w:t>
-      </w:r>
-      <w:r>
-        <w:rPr>
-          <w:rFonts w:ascii="Arial" w:eastAsia="Arial" w:hAnsi="Arial" w:cs="Arial"/>
-        </w:rPr>
-        <w:t xml:space="preserve"> </w:t>
-      </w:r>
-      <w:r>
-        <w:rPr>
-          <w:rFonts w:ascii="Arial" w:eastAsia="Arial" w:hAnsi="Arial" w:cs="Arial"/>
-        </w:rPr>
-        <w:t xml:space="preserve">como </w:t>
+        <w:t xml:space="preserve">navegadores web como en sistemas operativoscomo </w:t>
       </w:r>
       <w:r>
         <w:rPr>
@@ -8459,11 +8175,19 @@
           <w:rFonts w:ascii="Arial" w:eastAsia="Arial" w:hAnsi="Arial" w:cs="Arial"/>
         </w:rPr>
       </w:pPr>
-      <w:r>
-        <w:rPr>
-          <w:rFonts w:ascii="Arial" w:eastAsia="Arial" w:hAnsi="Arial" w:cs="Arial"/>
-        </w:rPr>
-        <w:t xml:space="preserve">MySQL, Angular, </w:t>
+      <w:proofErr w:type="spellStart"/>
+      <w:r>
+        <w:rPr>
+          <w:rFonts w:ascii="Arial" w:eastAsia="Arial" w:hAnsi="Arial" w:cs="Arial"/>
+        </w:rPr>
+        <w:t>MySQL</w:t>
+      </w:r>
+      <w:proofErr w:type="spellEnd"/>
+      <w:r>
+        <w:rPr>
+          <w:rFonts w:ascii="Arial" w:eastAsia="Arial" w:hAnsi="Arial" w:cs="Arial"/>
+        </w:rPr>
+        <w:t xml:space="preserve">, Angular, </w:t>
       </w:r>
       <w:proofErr w:type="spellStart"/>
       <w:r>
@@ -8517,7 +8241,10 @@
       </w:pPr>
       <w:bookmarkStart w:id="13" w:name="_Toc132921286"/>
       <w:r>
-        <w:t>Requisitos específicos</w:t>
+        <w:t xml:space="preserve">Requisitos </w:t>
+      </w:r>
+      <w:r>
+        <w:t>específicos</w:t>
       </w:r>
       <w:bookmarkEnd w:id="13"/>
     </w:p>
@@ -8627,7 +8354,83 @@
         <w:rPr>
           <w:rFonts w:ascii="Arial" w:eastAsia="Arial" w:hAnsi="Arial" w:cs="Arial"/>
         </w:rPr>
-        <w:t>#US01 Ingresar al carrito de compras</w:t>
+        <w:t>#US01 Acceder al carrito de compras:</w:t>
+      </w:r>
+    </w:p>
+    <w:p>
+      <w:pPr>
+        <w:spacing w:after="0" w:line="240" w:lineRule="auto"/>
+        <w:rPr>
+          <w:rFonts w:ascii="Arial" w:eastAsia="Arial" w:hAnsi="Arial" w:cs="Arial"/>
+        </w:rPr>
+      </w:pPr>
+      <w:r>
+        <w:rPr>
+          <w:rFonts w:ascii="Arial" w:eastAsia="Arial" w:hAnsi="Arial" w:cs="Arial"/>
+        </w:rPr>
+        <w:t xml:space="preserve">Como </w:t>
+      </w:r>
+      <w:r>
+        <w:rPr>
+          <w:rFonts w:ascii="Arial" w:eastAsia="Arial" w:hAnsi="Arial" w:cs="Arial"/>
+        </w:rPr>
+        <w:t>usuario</w:t>
+      </w:r>
+      <w:r>
+        <w:rPr>
+          <w:rFonts w:ascii="Arial" w:eastAsia="Arial" w:hAnsi="Arial" w:cs="Arial"/>
+        </w:rPr>
+        <w:t xml:space="preserve"> de una aplicación de e-</w:t>
+      </w:r>
+      <w:proofErr w:type="spellStart"/>
+      <w:r>
+        <w:rPr>
+          <w:rFonts w:ascii="Arial" w:eastAsia="Arial" w:hAnsi="Arial" w:cs="Arial"/>
+        </w:rPr>
+        <w:t>commerce</w:t>
+      </w:r>
+      <w:proofErr w:type="spellEnd"/>
+      <w:r>
+        <w:rPr>
+          <w:rFonts w:ascii="Arial" w:eastAsia="Arial" w:hAnsi="Arial" w:cs="Arial"/>
+        </w:rPr>
+        <w:t xml:space="preserve">, quiero poder acceder al carrito de compras desde cualquier página de la aplicación para ver los productos que he seleccionado y finalizar </w:t>
+      </w:r>
+      <w:proofErr w:type="gramStart"/>
+      <w:r>
+        <w:rPr>
+          <w:rFonts w:ascii="Arial" w:eastAsia="Arial" w:hAnsi="Arial" w:cs="Arial"/>
+        </w:rPr>
+        <w:t>mi</w:t>
+      </w:r>
+      <w:proofErr w:type="gramEnd"/>
+      <w:r>
+        <w:rPr>
+          <w:rFonts w:ascii="Arial" w:eastAsia="Arial" w:hAnsi="Arial" w:cs="Arial"/>
+        </w:rPr>
+        <w:t xml:space="preserve"> compra.</w:t>
+      </w:r>
+    </w:p>
+    <w:p>
+      <w:pPr>
+        <w:spacing w:after="0" w:line="240" w:lineRule="auto"/>
+        <w:rPr>
+          <w:rFonts w:ascii="Arial" w:eastAsia="Arial" w:hAnsi="Arial" w:cs="Arial"/>
+        </w:rPr>
+      </w:pPr>
+    </w:p>
+    <w:p>
+      <w:pPr>
+        <w:spacing w:after="0" w:line="240" w:lineRule="auto"/>
+        <w:rPr>
+          <w:rFonts w:ascii="Arial" w:eastAsia="Arial" w:hAnsi="Arial" w:cs="Arial"/>
+        </w:rPr>
+      </w:pPr>
+      <w:r>
+        <w:rPr>
+          <w:rFonts w:ascii="Arial" w:eastAsia="Arial" w:hAnsi="Arial" w:cs="Arial"/>
+        </w:rPr>
+        <w:t>#US02 Filtrar por categorías</w:t>
       </w:r>
       <w:r>
         <w:rPr>
@@ -8647,29 +8450,29 @@
         <w:rPr>
           <w:rFonts w:ascii="Arial" w:eastAsia="Arial" w:hAnsi="Arial" w:cs="Arial"/>
         </w:rPr>
-        <w:t>Como usuario, quiero poder ingresar al carrito de compras desde cualquier página del sitio web para poder ver los productos que he seleccionado y finalizar mi compra.</w:t>
-      </w:r>
-    </w:p>
-    <w:p>
-      <w:pPr>
-        <w:spacing w:after="0" w:line="240" w:lineRule="auto"/>
-        <w:rPr>
-          <w:rFonts w:ascii="Arial" w:eastAsia="Arial" w:hAnsi="Arial" w:cs="Arial"/>
-        </w:rPr>
-      </w:pPr>
-    </w:p>
-    <w:p>
-      <w:pPr>
-        <w:spacing w:after="0" w:line="240" w:lineRule="auto"/>
-        <w:rPr>
-          <w:rFonts w:ascii="Arial" w:eastAsia="Arial" w:hAnsi="Arial" w:cs="Arial"/>
-        </w:rPr>
-      </w:pPr>
-      <w:r>
-        <w:rPr>
-          <w:rFonts w:ascii="Arial" w:eastAsia="Arial" w:hAnsi="Arial" w:cs="Arial"/>
-        </w:rPr>
-        <w:t>#US02 Filtrar por categorías</w:t>
+        <w:t>Como usuario, quiero poder filtrar los productos por categorías para poder encontrar más fácilmente los productos que me interesan.</w:t>
+      </w:r>
+    </w:p>
+    <w:p>
+      <w:pPr>
+        <w:spacing w:after="0" w:line="240" w:lineRule="auto"/>
+        <w:rPr>
+          <w:rFonts w:ascii="Arial" w:eastAsia="Arial" w:hAnsi="Arial" w:cs="Arial"/>
+        </w:rPr>
+      </w:pPr>
+    </w:p>
+    <w:p>
+      <w:pPr>
+        <w:spacing w:after="0" w:line="240" w:lineRule="auto"/>
+        <w:rPr>
+          <w:rFonts w:ascii="Arial" w:eastAsia="Arial" w:hAnsi="Arial" w:cs="Arial"/>
+        </w:rPr>
+      </w:pPr>
+      <w:r>
+        <w:rPr>
+          <w:rFonts w:ascii="Arial" w:eastAsia="Arial" w:hAnsi="Arial" w:cs="Arial"/>
+        </w:rPr>
+        <w:t>#US03 Ver detalle de producto</w:t>
       </w:r>
       <w:r>
         <w:rPr>
@@ -8689,49 +8492,13 @@
         <w:rPr>
           <w:rFonts w:ascii="Arial" w:eastAsia="Arial" w:hAnsi="Arial" w:cs="Arial"/>
         </w:rPr>
-        <w:t>Como usuario, quiero poder filtrar los productos por categorías para poder encontrar más fácilmente los productos que me interesan.</w:t>
-      </w:r>
-    </w:p>
-    <w:p>
-      <w:pPr>
-        <w:spacing w:after="0" w:line="240" w:lineRule="auto"/>
-        <w:rPr>
-          <w:rFonts w:ascii="Arial" w:eastAsia="Arial" w:hAnsi="Arial" w:cs="Arial"/>
-        </w:rPr>
-      </w:pPr>
-    </w:p>
-    <w:p>
-      <w:pPr>
-        <w:spacing w:after="0" w:line="240" w:lineRule="auto"/>
-        <w:rPr>
-          <w:rFonts w:ascii="Arial" w:eastAsia="Arial" w:hAnsi="Arial" w:cs="Arial"/>
-        </w:rPr>
-      </w:pPr>
-      <w:r>
-        <w:rPr>
-          <w:rFonts w:ascii="Arial" w:eastAsia="Arial" w:hAnsi="Arial" w:cs="Arial"/>
-        </w:rPr>
-        <w:t>#US03 Ver detalle de producto</w:t>
-      </w:r>
-      <w:r>
-        <w:rPr>
-          <w:rFonts w:ascii="Arial" w:eastAsia="Arial" w:hAnsi="Arial" w:cs="Arial"/>
-        </w:rPr>
-        <w:t>:</w:t>
-      </w:r>
-    </w:p>
-    <w:p>
-      <w:pPr>
-        <w:spacing w:after="0" w:line="240" w:lineRule="auto"/>
-        <w:rPr>
-          <w:rFonts w:ascii="Arial" w:eastAsia="Arial" w:hAnsi="Arial" w:cs="Arial"/>
-        </w:rPr>
-      </w:pPr>
-      <w:r>
-        <w:rPr>
-          <w:rFonts w:ascii="Arial" w:eastAsia="Arial" w:hAnsi="Arial" w:cs="Arial"/>
-        </w:rPr>
-        <w:t>Como usuario, quiero poder ver el detalle de un producto para poder conocer sus características, precio y disponibilidad.</w:t>
+        <w:t>Como usuario, quiero poder</w:t>
+      </w:r>
+      <w:r>
+        <w:rPr>
+          <w:rFonts w:ascii="Arial" w:eastAsia="Arial" w:hAnsi="Arial" w:cs="Arial"/>
+        </w:rPr>
+        <w:t xml:space="preserve"> ver el detalle de un producto para poder conocer sus características, precio y disponibilidad.</w:t>
       </w:r>
     </w:p>
     <w:p>
@@ -8885,13 +8652,7 @@
         <w:rPr>
           <w:rFonts w:ascii="Arial" w:eastAsia="Arial" w:hAnsi="Arial" w:cs="Arial"/>
         </w:rPr>
-        <w:t>#US0</w:t>
-      </w:r>
-      <w:r>
-        <w:rPr>
-          <w:rFonts w:ascii="Arial" w:eastAsia="Arial" w:hAnsi="Arial" w:cs="Arial"/>
-        </w:rPr>
-        <w:t>6 Entregas/envíos:</w:t>
+        <w:t>#US06 Entregas/envíos:</w:t>
       </w:r>
     </w:p>
     <w:p>
@@ -8913,31 +8674,17 @@
         </w:rPr>
         <w:t xml:space="preserve"> seleccionar la forma de adquirir mis productos, retiro en el local (en caso de que </w:t>
       </w:r>
-      <w:proofErr w:type="spellStart"/>
-      <w:r>
-        <w:rPr>
-          <w:rFonts w:ascii="Arial" w:eastAsia="Arial" w:hAnsi="Arial" w:cs="Arial"/>
-        </w:rPr>
-        <w:t>halla</w:t>
-      </w:r>
-      <w:proofErr w:type="spellEnd"/>
-      <w:r>
-        <w:rPr>
-          <w:rFonts w:ascii="Arial" w:eastAsia="Arial" w:hAnsi="Arial" w:cs="Arial"/>
-        </w:rPr>
-        <w:t xml:space="preserve"> uno) o </w:t>
-      </w:r>
-      <w:r>
-        <w:rPr>
-          <w:rFonts w:ascii="Arial" w:eastAsia="Arial" w:hAnsi="Arial" w:cs="Arial"/>
-        </w:rPr>
-        <w:t>envío</w:t>
-      </w:r>
-      <w:r>
-        <w:rPr>
-          <w:rFonts w:ascii="Arial" w:eastAsia="Arial" w:hAnsi="Arial" w:cs="Arial"/>
-        </w:rPr>
-        <w:t xml:space="preserve"> a domicilio.</w:t>
+      <w:r>
+        <w:rPr>
+          <w:rFonts w:ascii="Arial" w:eastAsia="Arial" w:hAnsi="Arial" w:cs="Arial"/>
+        </w:rPr>
+        <w:t>haya</w:t>
+      </w:r>
+      <w:r>
+        <w:rPr>
+          <w:rFonts w:ascii="Arial" w:eastAsia="Arial" w:hAnsi="Arial" w:cs="Arial"/>
+        </w:rPr>
+        <w:t xml:space="preserve"> uno) o envío a domicilio.</w:t>
       </w:r>
     </w:p>
     <w:p>
@@ -9053,7 +8800,13 @@
         <w:rPr>
           <w:rStyle w:val="Ttulo1Car"/>
         </w:rPr>
-        <w:t>Tareas pendientes 2023</w:t>
+        <w:t>Tareas pendientes 20</w:t>
+      </w:r>
+      <w:r>
+        <w:rPr>
+          <w:rStyle w:val="Ttulo1Car"/>
+        </w:rPr>
+        <w:t>23</w:t>
       </w:r>
       <w:bookmarkEnd w:id="16"/>
       <w:r>
@@ -9084,79 +8837,109 @@
         <w:rPr>
           <w:rFonts w:ascii="Arial" w:eastAsia="Arial" w:hAnsi="Arial" w:cs="Arial"/>
         </w:rPr>
-        <w:t>#T01 Diseñar el layout del carrito de compras</w:t>
-      </w:r>
-    </w:p>
-    <w:p>
-      <w:pPr>
-        <w:spacing w:after="0" w:line="240" w:lineRule="auto"/>
-        <w:rPr>
-          <w:rFonts w:ascii="Arial" w:eastAsia="Arial" w:hAnsi="Arial" w:cs="Arial"/>
-        </w:rPr>
-      </w:pPr>
-      <w:r>
-        <w:rPr>
-          <w:rFonts w:ascii="Arial" w:eastAsia="Arial" w:hAnsi="Arial" w:cs="Arial"/>
-        </w:rPr>
-        <w:t>Para implementar la #US01, es necesario diseñar el layout del carrito de compras y agregar los elementos necesarios para que los usuarios puedan acceder a él desde cualquier página del sitio web.</w:t>
-      </w:r>
-    </w:p>
-    <w:p>
-      <w:pPr>
-        <w:spacing w:after="0" w:line="240" w:lineRule="auto"/>
-        <w:rPr>
-          <w:rFonts w:ascii="Arial" w:eastAsia="Arial" w:hAnsi="Arial" w:cs="Arial"/>
-        </w:rPr>
-      </w:pPr>
-    </w:p>
-    <w:p>
-      <w:pPr>
-        <w:spacing w:after="0" w:line="240" w:lineRule="auto"/>
-        <w:rPr>
-          <w:rFonts w:ascii="Arial" w:eastAsia="Arial" w:hAnsi="Arial" w:cs="Arial"/>
-        </w:rPr>
-      </w:pPr>
-      <w:r>
-        <w:rPr>
-          <w:rFonts w:ascii="Arial" w:eastAsia="Arial" w:hAnsi="Arial" w:cs="Arial"/>
-        </w:rPr>
-        <w:t>#T02 Implementar el filtro por categorías</w:t>
-      </w:r>
-    </w:p>
-    <w:p>
-      <w:pPr>
-        <w:spacing w:after="0" w:line="240" w:lineRule="auto"/>
-        <w:rPr>
-          <w:rFonts w:ascii="Arial" w:eastAsia="Arial" w:hAnsi="Arial" w:cs="Arial"/>
-        </w:rPr>
-      </w:pPr>
-      <w:r>
-        <w:rPr>
-          <w:rFonts w:ascii="Arial" w:eastAsia="Arial" w:hAnsi="Arial" w:cs="Arial"/>
-        </w:rPr>
-        <w:t>Para implementar la #US02, es necesario desarrollar la funcionalidad que permita a los usuarios filtrar los productos por categorías y presentarlos de manera ordenada en la página.</w:t>
-      </w:r>
-    </w:p>
-    <w:p>
-      <w:pPr>
-        <w:spacing w:after="0" w:line="240" w:lineRule="auto"/>
-        <w:rPr>
-          <w:rFonts w:ascii="Arial" w:eastAsia="Arial" w:hAnsi="Arial" w:cs="Arial"/>
-        </w:rPr>
-      </w:pPr>
-    </w:p>
-    <w:p>
-      <w:pPr>
-        <w:spacing w:after="0" w:line="240" w:lineRule="auto"/>
-        <w:rPr>
-          <w:rFonts w:ascii="Arial" w:eastAsia="Arial" w:hAnsi="Arial" w:cs="Arial"/>
-        </w:rPr>
-      </w:pPr>
-      <w:r>
-        <w:rPr>
-          <w:rFonts w:ascii="Arial" w:eastAsia="Arial" w:hAnsi="Arial" w:cs="Arial"/>
-        </w:rPr>
-        <w:t>#T03 Crear la vista de detalle de producto</w:t>
+        <w:t>#T01 Diseñar la interfaz del carrito de compras:</w:t>
+      </w:r>
+    </w:p>
+    <w:p>
+      <w:pPr>
+        <w:spacing w:after="0" w:line="240" w:lineRule="auto"/>
+        <w:rPr>
+          <w:rFonts w:ascii="Arial" w:eastAsia="Arial" w:hAnsi="Arial" w:cs="Arial"/>
+        </w:rPr>
+      </w:pPr>
+      <w:r>
+        <w:rPr>
+          <w:rFonts w:ascii="Arial" w:eastAsia="Arial" w:hAnsi="Arial" w:cs="Arial"/>
+        </w:rPr>
+        <w:t xml:space="preserve">Para implementar la #US01, es necesario diseñar la interfaz del carrito de compras y agregar los elementos necesarios para que los </w:t>
+      </w:r>
+      <w:r>
+        <w:rPr>
+          <w:rFonts w:ascii="Arial" w:eastAsia="Arial" w:hAnsi="Arial" w:cs="Arial"/>
+        </w:rPr>
+        <w:t>usuarios</w:t>
+      </w:r>
+      <w:r>
+        <w:rPr>
+          <w:rFonts w:ascii="Arial" w:eastAsia="Arial" w:hAnsi="Arial" w:cs="Arial"/>
+        </w:rPr>
+        <w:t xml:space="preserve"> puedan acceder a él desde cualquier página de la aplicación.</w:t>
+      </w:r>
+    </w:p>
+    <w:p>
+      <w:pPr>
+        <w:spacing w:after="0" w:line="240" w:lineRule="auto"/>
+        <w:rPr>
+          <w:rFonts w:ascii="Arial" w:eastAsia="Arial" w:hAnsi="Arial" w:cs="Arial"/>
+        </w:rPr>
+      </w:pPr>
+    </w:p>
+    <w:p>
+      <w:pPr>
+        <w:spacing w:after="0" w:line="240" w:lineRule="auto"/>
+        <w:rPr>
+          <w:rFonts w:ascii="Arial" w:eastAsia="Arial" w:hAnsi="Arial" w:cs="Arial"/>
+        </w:rPr>
+      </w:pPr>
+      <w:r>
+        <w:rPr>
+          <w:rFonts w:ascii="Arial" w:eastAsia="Arial" w:hAnsi="Arial" w:cs="Arial"/>
+        </w:rPr>
+        <w:t>#T02 Desarrollar el filtro por categorías:</w:t>
+      </w:r>
+    </w:p>
+    <w:p>
+      <w:pPr>
+        <w:spacing w:after="0" w:line="240" w:lineRule="auto"/>
+        <w:rPr>
+          <w:rFonts w:ascii="Arial" w:eastAsia="Arial" w:hAnsi="Arial" w:cs="Arial"/>
+        </w:rPr>
+      </w:pPr>
+      <w:r>
+        <w:rPr>
+          <w:rFonts w:ascii="Arial" w:eastAsia="Arial" w:hAnsi="Arial" w:cs="Arial"/>
+        </w:rPr>
+        <w:t xml:space="preserve">Para implementar la #US02, es necesario desarrollar la funcionalidad que permita a los </w:t>
+      </w:r>
+      <w:r>
+        <w:rPr>
+          <w:rFonts w:ascii="Arial" w:eastAsia="Arial" w:hAnsi="Arial" w:cs="Arial"/>
+        </w:rPr>
+        <w:t>usuarios</w:t>
+      </w:r>
+      <w:r>
+        <w:rPr>
+          <w:rFonts w:ascii="Arial" w:eastAsia="Arial" w:hAnsi="Arial" w:cs="Arial"/>
+        </w:rPr>
+        <w:t xml:space="preserve"> filtrar los productos por categorías y presentarlos de manera ordenada en la aplicación.</w:t>
+      </w:r>
+    </w:p>
+    <w:p>
+      <w:pPr>
+        <w:spacing w:after="0" w:line="240" w:lineRule="auto"/>
+        <w:rPr>
+          <w:rFonts w:ascii="Arial" w:eastAsia="Arial" w:hAnsi="Arial" w:cs="Arial"/>
+        </w:rPr>
+      </w:pPr>
+    </w:p>
+    <w:p>
+      <w:pPr>
+        <w:spacing w:after="0" w:line="240" w:lineRule="auto"/>
+        <w:rPr>
+          <w:rFonts w:ascii="Arial" w:eastAsia="Arial" w:hAnsi="Arial" w:cs="Arial"/>
+        </w:rPr>
+      </w:pPr>
+      <w:r>
+        <w:rPr>
+          <w:rFonts w:ascii="Arial" w:eastAsia="Arial" w:hAnsi="Arial" w:cs="Arial"/>
+        </w:rPr>
+        <w:t xml:space="preserve">#T03 Crear la vista de detalle de </w:t>
+      </w:r>
+      <w:r>
+        <w:rPr>
+          <w:rFonts w:ascii="Arial" w:eastAsia="Arial" w:hAnsi="Arial" w:cs="Arial"/>
+        </w:rPr>
+        <w:t>producto</w:t>
       </w:r>
     </w:p>
     <w:p>
@@ -9215,7 +8998,13 @@
         <w:rPr>
           <w:rFonts w:ascii="Arial" w:eastAsia="Arial" w:hAnsi="Arial" w:cs="Arial"/>
         </w:rPr>
-        <w:t>Para implementar la #US04, es necesario integrar un método de pago seguro y confiable que permita a los usuarios realizar sus compras y recibir los productos en su domicilio de manera eficiente.</w:t>
+        <w:t>Para implementar la #US04, es nece</w:t>
+      </w:r>
+      <w:r>
+        <w:rPr>
+          <w:rFonts w:ascii="Arial" w:eastAsia="Arial" w:hAnsi="Arial" w:cs="Arial"/>
+        </w:rPr>
+        <w:t>sario integrar un método de pago seguro y confiable que permita a los usuarios realizar sus compras y recibir los productos en su domicilio de manera eficiente.</w:t>
       </w:r>
     </w:p>
     <w:p>
@@ -9266,57 +9055,83 @@
         <w:rPr>
           <w:rFonts w:ascii="Arial" w:eastAsia="Arial" w:hAnsi="Arial" w:cs="Arial"/>
         </w:rPr>
-        <w:t>TK#00: Definir los objetivos de la aplicación y la visión general del proyecto, incluyendo el catálogo de productos, servicios, públicos objetivo, y la estrategia de marketing.</w:t>
-      </w:r>
-    </w:p>
-    <w:p>
-      <w:pPr>
-        <w:spacing w:after="0" w:line="240" w:lineRule="auto"/>
-        <w:rPr>
-          <w:rFonts w:ascii="Arial" w:eastAsia="Arial" w:hAnsi="Arial" w:cs="Arial"/>
-        </w:rPr>
-      </w:pPr>
-    </w:p>
-    <w:p>
-      <w:pPr>
-        <w:spacing w:after="0" w:line="240" w:lineRule="auto"/>
-        <w:rPr>
-          <w:rFonts w:ascii="Arial" w:eastAsia="Arial" w:hAnsi="Arial" w:cs="Arial"/>
-        </w:rPr>
-      </w:pPr>
-      <w:r>
-        <w:rPr>
-          <w:rFonts w:ascii="Arial" w:eastAsia="Arial" w:hAnsi="Arial" w:cs="Arial"/>
-        </w:rPr>
-        <w:t>TK#01: Desarrollar un diseño de interfaz de usuario atractivo, intuitivo y fácil de usar para la aplicación, que incluya una página principal, catálogo de productos, perfil de usuario, carrito de compras y opciones de pago.</w:t>
-      </w:r>
-    </w:p>
-    <w:p>
-      <w:pPr>
-        <w:spacing w:after="0" w:line="240" w:lineRule="auto"/>
-        <w:rPr>
-          <w:rFonts w:ascii="Arial" w:eastAsia="Arial" w:hAnsi="Arial" w:cs="Arial"/>
-        </w:rPr>
-      </w:pPr>
-    </w:p>
-    <w:p>
-      <w:pPr>
-        <w:spacing w:after="0" w:line="240" w:lineRule="auto"/>
-        <w:rPr>
-          <w:rFonts w:ascii="Arial" w:eastAsia="Arial" w:hAnsi="Arial" w:cs="Arial"/>
-        </w:rPr>
-      </w:pPr>
-      <w:r>
-        <w:rPr>
-          <w:rFonts w:ascii="Arial" w:eastAsia="Arial" w:hAnsi="Arial" w:cs="Arial"/>
-        </w:rPr>
-        <w:t xml:space="preserve">TK#02: Seleccionar una plataforma adecuada de comercio electrónico para alojar la aplicación y gestionar los pagos, como Shopify, </w:t>
+        <w:t>TK#00: Definir los objetivos de la aplicación y la visión general del proyecto, inclu</w:t>
+      </w:r>
+      <w:r>
+        <w:rPr>
+          <w:rFonts w:ascii="Arial" w:eastAsia="Arial" w:hAnsi="Arial" w:cs="Arial"/>
+        </w:rPr>
+        <w:t>yendo el catálogo de productos, servicios, públicos objetivo, y la estrategia de marketing.</w:t>
+      </w:r>
+    </w:p>
+    <w:p>
+      <w:pPr>
+        <w:spacing w:after="0" w:line="240" w:lineRule="auto"/>
+        <w:rPr>
+          <w:rFonts w:ascii="Arial" w:eastAsia="Arial" w:hAnsi="Arial" w:cs="Arial"/>
+        </w:rPr>
+      </w:pPr>
+    </w:p>
+    <w:p>
+      <w:pPr>
+        <w:spacing w:after="0" w:line="240" w:lineRule="auto"/>
+        <w:rPr>
+          <w:rFonts w:ascii="Arial" w:eastAsia="Arial" w:hAnsi="Arial" w:cs="Arial"/>
+        </w:rPr>
+      </w:pPr>
+      <w:r>
+        <w:rPr>
+          <w:rFonts w:ascii="Arial" w:eastAsia="Arial" w:hAnsi="Arial" w:cs="Arial"/>
+        </w:rPr>
+        <w:t>TK#01: Desarrollar un diseño de interfaz de usuario atractivo, intuitivo y fácil de usar para la aplicación, que incluya una página principal, catálogo de producto</w:t>
+      </w:r>
+      <w:r>
+        <w:rPr>
+          <w:rFonts w:ascii="Arial" w:eastAsia="Arial" w:hAnsi="Arial" w:cs="Arial"/>
+        </w:rPr>
+        <w:t>s, perfil de usuario, carrito de compras y opciones de pago.</w:t>
+      </w:r>
+    </w:p>
+    <w:p>
+      <w:pPr>
+        <w:spacing w:after="0" w:line="240" w:lineRule="auto"/>
+        <w:rPr>
+          <w:rFonts w:ascii="Arial" w:eastAsia="Arial" w:hAnsi="Arial" w:cs="Arial"/>
+        </w:rPr>
+      </w:pPr>
+    </w:p>
+    <w:p>
+      <w:pPr>
+        <w:spacing w:after="0" w:line="240" w:lineRule="auto"/>
+        <w:rPr>
+          <w:rFonts w:ascii="Arial" w:eastAsia="Arial" w:hAnsi="Arial" w:cs="Arial"/>
+        </w:rPr>
+      </w:pPr>
+      <w:r>
+        <w:rPr>
+          <w:rFonts w:ascii="Arial" w:eastAsia="Arial" w:hAnsi="Arial" w:cs="Arial"/>
+        </w:rPr>
+        <w:t xml:space="preserve">TK#02: Seleccionar una plataforma adecuada de comercio electrónico para alojar la aplicación y gestionar los pagos, como </w:t>
       </w:r>
       <w:proofErr w:type="spellStart"/>
       <w:r>
         <w:rPr>
           <w:rFonts w:ascii="Arial" w:eastAsia="Arial" w:hAnsi="Arial" w:cs="Arial"/>
         </w:rPr>
+        <w:t>Shopify</w:t>
+      </w:r>
+      <w:proofErr w:type="spellEnd"/>
+      <w:r>
+        <w:rPr>
+          <w:rFonts w:ascii="Arial" w:eastAsia="Arial" w:hAnsi="Arial" w:cs="Arial"/>
+        </w:rPr>
+        <w:t xml:space="preserve">, </w:t>
+      </w:r>
+      <w:proofErr w:type="spellStart"/>
+      <w:r>
+        <w:rPr>
+          <w:rFonts w:ascii="Arial" w:eastAsia="Arial" w:hAnsi="Arial" w:cs="Arial"/>
+        </w:rPr>
         <w:t>WooCommerce</w:t>
       </w:r>
       <w:proofErr w:type="spellEnd"/>
@@ -9324,51 +9139,77 @@
         <w:rPr>
           <w:rFonts w:ascii="Arial" w:eastAsia="Arial" w:hAnsi="Arial" w:cs="Arial"/>
         </w:rPr>
-        <w:t xml:space="preserve"> o Magento.</w:t>
-      </w:r>
-    </w:p>
-    <w:p>
-      <w:pPr>
-        <w:spacing w:after="0" w:line="240" w:lineRule="auto"/>
-        <w:rPr>
-          <w:rFonts w:ascii="Arial" w:eastAsia="Arial" w:hAnsi="Arial" w:cs="Arial"/>
-        </w:rPr>
-      </w:pPr>
-    </w:p>
-    <w:p>
-      <w:pPr>
-        <w:spacing w:after="0" w:line="240" w:lineRule="auto"/>
-        <w:rPr>
-          <w:rFonts w:ascii="Arial" w:eastAsia="Arial" w:hAnsi="Arial" w:cs="Arial"/>
-        </w:rPr>
-      </w:pPr>
-      <w:r>
-        <w:rPr>
-          <w:rFonts w:ascii="Arial" w:eastAsia="Arial" w:hAnsi="Arial" w:cs="Arial"/>
-        </w:rPr>
-        <w:t>TK#03: Crear una base de datos con el catálogo de productos, servicios, precios, imágenes y descripciones detalladas.</w:t>
-      </w:r>
-    </w:p>
-    <w:p>
-      <w:pPr>
-        <w:spacing w:after="0" w:line="240" w:lineRule="auto"/>
-        <w:rPr>
-          <w:rFonts w:ascii="Arial" w:eastAsia="Arial" w:hAnsi="Arial" w:cs="Arial"/>
-        </w:rPr>
-      </w:pPr>
-    </w:p>
-    <w:p>
-      <w:pPr>
-        <w:spacing w:after="0" w:line="240" w:lineRule="auto"/>
-        <w:rPr>
-          <w:rFonts w:ascii="Arial" w:eastAsia="Arial" w:hAnsi="Arial" w:cs="Arial"/>
-        </w:rPr>
-      </w:pPr>
-      <w:r>
-        <w:rPr>
-          <w:rFonts w:ascii="Arial" w:eastAsia="Arial" w:hAnsi="Arial" w:cs="Arial"/>
-        </w:rPr>
-        <w:t>TK#04: Configurar una API que permita la integración de herramientas de análisis de datos y de recomendaciones personalizadas, para mejorar la experiencia del usuario y aumentar la retención de clientes.</w:t>
+        <w:t xml:space="preserve"> o </w:t>
+      </w:r>
+      <w:proofErr w:type="spellStart"/>
+      <w:r>
+        <w:rPr>
+          <w:rFonts w:ascii="Arial" w:eastAsia="Arial" w:hAnsi="Arial" w:cs="Arial"/>
+        </w:rPr>
+        <w:t>Magento</w:t>
+      </w:r>
+      <w:proofErr w:type="spellEnd"/>
+      <w:r>
+        <w:rPr>
+          <w:rFonts w:ascii="Arial" w:eastAsia="Arial" w:hAnsi="Arial" w:cs="Arial"/>
+        </w:rPr>
+        <w:t>.</w:t>
+      </w:r>
+    </w:p>
+    <w:p>
+      <w:pPr>
+        <w:spacing w:after="0" w:line="240" w:lineRule="auto"/>
+        <w:rPr>
+          <w:rFonts w:ascii="Arial" w:eastAsia="Arial" w:hAnsi="Arial" w:cs="Arial"/>
+        </w:rPr>
+      </w:pPr>
+    </w:p>
+    <w:p>
+      <w:pPr>
+        <w:spacing w:after="0" w:line="240" w:lineRule="auto"/>
+        <w:rPr>
+          <w:rFonts w:ascii="Arial" w:eastAsia="Arial" w:hAnsi="Arial" w:cs="Arial"/>
+        </w:rPr>
+      </w:pPr>
+      <w:r>
+        <w:rPr>
+          <w:rFonts w:ascii="Arial" w:eastAsia="Arial" w:hAnsi="Arial" w:cs="Arial"/>
+        </w:rPr>
+        <w:t>TK#03: Crear una base de datos con el ca</w:t>
+      </w:r>
+      <w:r>
+        <w:rPr>
+          <w:rFonts w:ascii="Arial" w:eastAsia="Arial" w:hAnsi="Arial" w:cs="Arial"/>
+        </w:rPr>
+        <w:t>tálogo de productos, servicios, precios, imágenes y descripciones detalladas.</w:t>
+      </w:r>
+    </w:p>
+    <w:p>
+      <w:pPr>
+        <w:spacing w:after="0" w:line="240" w:lineRule="auto"/>
+        <w:rPr>
+          <w:rFonts w:ascii="Arial" w:eastAsia="Arial" w:hAnsi="Arial" w:cs="Arial"/>
+        </w:rPr>
+      </w:pPr>
+    </w:p>
+    <w:p>
+      <w:pPr>
+        <w:spacing w:after="0" w:line="240" w:lineRule="auto"/>
+        <w:rPr>
+          <w:rFonts w:ascii="Arial" w:eastAsia="Arial" w:hAnsi="Arial" w:cs="Arial"/>
+        </w:rPr>
+      </w:pPr>
+      <w:r>
+        <w:rPr>
+          <w:rFonts w:ascii="Arial" w:eastAsia="Arial" w:hAnsi="Arial" w:cs="Arial"/>
+        </w:rPr>
+        <w:t>TK#04: Configurar una API que permita la integración de herramientas de análisis de datos y de recomendaciones personalizadas, para mejorar la experiencia del usuario y aumentar</w:t>
+      </w:r>
+      <w:r>
+        <w:rPr>
+          <w:rFonts w:ascii="Arial" w:eastAsia="Arial" w:hAnsi="Arial" w:cs="Arial"/>
+        </w:rPr>
+        <w:t xml:space="preserve"> la retención de clientes.</w:t>
       </w:r>
     </w:p>
     <w:p>
@@ -9412,7 +9253,13 @@
         <w:rPr>
           <w:rFonts w:ascii="Arial" w:eastAsia="Arial" w:hAnsi="Arial" w:cs="Arial"/>
         </w:rPr>
-        <w:t>TK#06: Desarrollar un sistema de envío y seguimiento de los pedidos, que incluya notificaciones de estado del pedido y opciones de seguimiento en tiempo real.</w:t>
+        <w:t>TK#06: Desarrollar un sistema de envío y seguimiento de los pedidos, que incluy</w:t>
+      </w:r>
+      <w:r>
+        <w:rPr>
+          <w:rFonts w:ascii="Arial" w:eastAsia="Arial" w:hAnsi="Arial" w:cs="Arial"/>
+        </w:rPr>
+        <w:t>a notificaciones de estado del pedido y opciones de seguimiento en tiempo real.</w:t>
       </w:r>
     </w:p>
     <w:p>
@@ -9457,7 +9304,13 @@
         <w:rPr>
           <w:rFonts w:ascii="Arial" w:eastAsia="Arial" w:hAnsi="Arial" w:cs="Arial"/>
         </w:rPr>
-        <w:t>TK#08: Crear estructura de APP.</w:t>
+        <w:t>TK</w:t>
+      </w:r>
+      <w:r>
+        <w:rPr>
+          <w:rFonts w:ascii="Arial" w:eastAsia="Arial" w:hAnsi="Arial" w:cs="Arial"/>
+        </w:rPr>
+        <w:t>#08: Crear estructura de APP.</w:t>
       </w:r>
     </w:p>
     <w:p>
@@ -9523,7 +9376,13 @@
         <w:rPr>
           <w:rFonts w:ascii="Arial" w:eastAsia="Arial" w:hAnsi="Arial" w:cs="Arial"/>
         </w:rPr>
-        <w:t>TK#11: Establecer un plan de actualización y mantenimiento para la aplicación, que incluya actualizaciones de seguridad, mejoras de funcionalidad y corrección de errores.</w:t>
+        <w:t xml:space="preserve">TK#11: Establecer un plan de actualización y mantenimiento para la aplicación, que incluya actualizaciones de seguridad, mejoras de </w:t>
+      </w:r>
+      <w:r>
+        <w:rPr>
+          <w:rFonts w:ascii="Arial" w:eastAsia="Arial" w:hAnsi="Arial" w:cs="Arial"/>
+        </w:rPr>
+        <w:t>funcionalidad y corrección de errores.</w:t>
       </w:r>
     </w:p>
     <w:p>
@@ -9583,19 +9442,13 @@
           <w:left w:w="10" w:type="dxa"/>
           <w:right w:w="10" w:type="dxa"/>
         </w:tblCellMar>
-        <w:tblLook w:val="04A0" w:firstRow="1" w:lastRow="0" w:firstColumn="1" w:lastColumn="0" w:noHBand="0" w:noVBand="1"/>
+        <w:tblLook w:val="04A0"/>
       </w:tblPr>
       <w:tblGrid>
         <w:gridCol w:w="2222"/>
         <w:gridCol w:w="6390"/>
       </w:tblGrid>
       <w:tr>
-        <w:tblPrEx>
-          <w:tblCellMar>
-            <w:top w:w="0" w:type="dxa"/>
-            <w:bottom w:w="0" w:type="dxa"/>
-          </w:tblCellMar>
-        </w:tblPrEx>
         <w:trPr>
           <w:trHeight w:val="1"/>
         </w:trPr>
@@ -9618,23 +9471,13 @@
             <w:pPr>
               <w:spacing w:after="0" w:line="240" w:lineRule="auto"/>
             </w:pPr>
-            <w:proofErr w:type="spellStart"/>
             <w:r>
               <w:rPr>
                 <w:rFonts w:ascii="Arial" w:eastAsia="Arial" w:hAnsi="Arial" w:cs="Arial"/>
                 <w:b/>
                 <w:color w:val="000000"/>
               </w:rPr>
-              <w:t>N°</w:t>
-            </w:r>
-            <w:proofErr w:type="spellEnd"/>
-            <w:r>
-              <w:rPr>
-                <w:rFonts w:ascii="Arial" w:eastAsia="Arial" w:hAnsi="Arial" w:cs="Arial"/>
-                <w:b/>
-                <w:color w:val="000000"/>
-              </w:rPr>
-              <w:t xml:space="preserve"> de sprint</w:t>
+              <w:t>N° de sprint</w:t>
             </w:r>
           </w:p>
         </w:tc>
@@ -9668,12 +9511,6 @@
         </w:tc>
       </w:tr>
       <w:tr>
-        <w:tblPrEx>
-          <w:tblCellMar>
-            <w:top w:w="0" w:type="dxa"/>
-            <w:bottom w:w="0" w:type="dxa"/>
-          </w:tblCellMar>
-        </w:tblPrEx>
         <w:trPr>
           <w:trHeight w:val="1"/>
         </w:trPr>
@@ -9756,12 +9593,6 @@
         </w:tc>
       </w:tr>
       <w:tr>
-        <w:tblPrEx>
-          <w:tblCellMar>
-            <w:top w:w="0" w:type="dxa"/>
-            <w:bottom w:w="0" w:type="dxa"/>
-          </w:tblCellMar>
-        </w:tblPrEx>
         <w:trPr>
           <w:trHeight w:val="1"/>
         </w:trPr>
@@ -9907,23 +9738,7 @@
                 <w:rFonts w:ascii="Arial" w:eastAsia="Arial" w:hAnsi="Arial" w:cs="Arial"/>
                 <w:color w:val="000000"/>
               </w:rPr>
-              <w:t>Git/</w:t>
-            </w:r>
-            <w:proofErr w:type="gramStart"/>
-            <w:r>
-              <w:rPr>
-                <w:rFonts w:ascii="Arial" w:eastAsia="Arial" w:hAnsi="Arial" w:cs="Arial"/>
-                <w:color w:val="000000"/>
-              </w:rPr>
-              <w:t>GitHub :</w:t>
-            </w:r>
-            <w:proofErr w:type="gramEnd"/>
-            <w:r>
-              <w:rPr>
-                <w:rFonts w:ascii="Arial" w:eastAsia="Arial" w:hAnsi="Arial" w:cs="Arial"/>
-                <w:color w:val="000000"/>
-              </w:rPr>
-              <w:t xml:space="preserve"> Se crea nuevo repositorio</w:t>
+              <w:t>Git/GitHub : Se crea nuevo repositorio</w:t>
             </w:r>
           </w:p>
           <w:p>
@@ -9946,7 +9761,14 @@
                 <w:rFonts w:ascii="Arial" w:eastAsia="Arial" w:hAnsi="Arial" w:cs="Arial"/>
                 <w:color w:val="000000"/>
               </w:rPr>
-              <w:t xml:space="preserve"> Definir requerimientos para el nuevo módulo a desarrollar e-</w:t>
+              <w:t xml:space="preserve"> Definir requerimientos para el nu</w:t>
+            </w:r>
+            <w:r>
+              <w:rPr>
+                <w:rFonts w:ascii="Arial" w:eastAsia="Arial" w:hAnsi="Arial" w:cs="Arial"/>
+                <w:color w:val="000000"/>
+              </w:rPr>
+              <w:t>evo módulo a desarrollar e-</w:t>
             </w:r>
             <w:proofErr w:type="spellStart"/>
             <w:r>
@@ -9985,7 +9807,14 @@
                 <w:rFonts w:ascii="Arial" w:eastAsia="Arial" w:hAnsi="Arial" w:cs="Arial"/>
                 <w:color w:val="000000"/>
               </w:rPr>
-              <w:t xml:space="preserve"> Plantear Historias de Usuarios y Tareas dependientes de las US para incorporarlas en el repositorio remoto GitHub. (Issues y </w:t>
+              <w:t xml:space="preserve"> Plantear Historias de Usuarios y Tareas dependientes de las US para i</w:t>
+            </w:r>
+            <w:r>
+              <w:rPr>
+                <w:rFonts w:ascii="Arial" w:eastAsia="Arial" w:hAnsi="Arial" w:cs="Arial"/>
+                <w:color w:val="000000"/>
+              </w:rPr>
+              <w:t>ncorporarlas en el repositorio remoto GitHub. (</w:t>
             </w:r>
             <w:proofErr w:type="spellStart"/>
             <w:r>
@@ -9993,6 +9822,22 @@
                 <w:rFonts w:ascii="Arial" w:eastAsia="Arial" w:hAnsi="Arial" w:cs="Arial"/>
                 <w:color w:val="000000"/>
               </w:rPr>
+              <w:t>Issues</w:t>
+            </w:r>
+            <w:proofErr w:type="spellEnd"/>
+            <w:r>
+              <w:rPr>
+                <w:rFonts w:ascii="Arial" w:eastAsia="Arial" w:hAnsi="Arial" w:cs="Arial"/>
+                <w:color w:val="000000"/>
+              </w:rPr>
+              <w:t xml:space="preserve"> y </w:t>
+            </w:r>
+            <w:proofErr w:type="spellStart"/>
+            <w:r>
+              <w:rPr>
+                <w:rFonts w:ascii="Arial" w:eastAsia="Arial" w:hAnsi="Arial" w:cs="Arial"/>
+                <w:color w:val="000000"/>
+              </w:rPr>
               <w:t>Milestones</w:t>
             </w:r>
             <w:proofErr w:type="spellEnd"/>
@@ -10024,23 +9869,14 @@
                 <w:rFonts w:ascii="Arial" w:eastAsia="Arial" w:hAnsi="Arial" w:cs="Arial"/>
                 <w:color w:val="000000"/>
               </w:rPr>
-              <w:t xml:space="preserve">Definir tareas dentro de las Historias de Usuario (GITHUB) ej dentro de las </w:t>
-            </w:r>
-            <w:proofErr w:type="gramStart"/>
-            <w:r>
-              <w:rPr>
-                <w:rFonts w:ascii="Arial" w:eastAsia="Arial" w:hAnsi="Arial" w:cs="Arial"/>
-                <w:color w:val="000000"/>
-              </w:rPr>
-              <w:t>ISSUES  #</w:t>
-            </w:r>
-            <w:proofErr w:type="gramEnd"/>
-            <w:r>
-              <w:rPr>
-                <w:rFonts w:ascii="Arial" w:eastAsia="Arial" w:hAnsi="Arial" w:cs="Arial"/>
-                <w:color w:val="000000"/>
-              </w:rPr>
-              <w:t>TK01 revisar IEEE830.</w:t>
+              <w:t>Definir tareas dentro de las Historias de Usuar</w:t>
+            </w:r>
+            <w:r>
+              <w:rPr>
+                <w:rFonts w:ascii="Arial" w:eastAsia="Arial" w:hAnsi="Arial" w:cs="Arial"/>
+                <w:color w:val="000000"/>
+              </w:rPr>
+              <w:t>io (GITHUB) ej dentro de las ISSUES  #TK01 revisar IEEE830.</w:t>
             </w:r>
           </w:p>
           <w:p>
@@ -10127,7 +9963,14 @@
                 <w:rFonts w:ascii="Arial" w:eastAsia="Arial" w:hAnsi="Arial" w:cs="Arial"/>
                 <w:color w:val="000000"/>
               </w:rPr>
-              <w:t xml:space="preserve"> (colocarlos en el Product Backlog del Project), a su vez revisar si han cumplimentado todos los requerimientos previos, realizando mejoras del mismo</w:t>
+              <w:t xml:space="preserve"> (colocarlos</w:t>
+            </w:r>
+            <w:r>
+              <w:rPr>
+                <w:rFonts w:ascii="Arial" w:eastAsia="Arial" w:hAnsi="Arial" w:cs="Arial"/>
+                <w:color w:val="000000"/>
+              </w:rPr>
+              <w:t xml:space="preserve"> en el Product Backlog del Project), a su vez revisar si han cumplimentado todos los requerimientos previos, realizando mejoras del mismo</w:t>
             </w:r>
           </w:p>
           <w:p>
@@ -10147,12 +9990,6 @@
         </w:tc>
       </w:tr>
       <w:tr>
-        <w:tblPrEx>
-          <w:tblCellMar>
-            <w:top w:w="0" w:type="dxa"/>
-            <w:bottom w:w="0" w:type="dxa"/>
-          </w:tblCellMar>
-        </w:tblPrEx>
         <w:trPr>
           <w:trHeight w:val="1"/>
         </w:trPr>
@@ -10257,12 +10094,6 @@
         </w:tc>
       </w:tr>
       <w:tr>
-        <w:tblPrEx>
-          <w:tblCellMar>
-            <w:top w:w="0" w:type="dxa"/>
-            <w:bottom w:w="0" w:type="dxa"/>
-          </w:tblCellMar>
-        </w:tblPrEx>
         <w:trPr>
           <w:trHeight w:val="1"/>
         </w:trPr>
@@ -10404,8 +10235,8 @@
 </file>
 
 <file path=word/numbering.xml><?xml version="1.0" encoding="utf-8"?>
-<w:numbering xmlns:wpc="http://schemas.microsoft.com/office/word/2010/wordprocessingCanvas" xmlns:cx="http://schemas.microsoft.com/office/drawing/2014/chartex" xmlns:cx1="http://schemas.microsoft.com/office/drawing/2015/9/8/chartex" xmlns:cx2="http://schemas.microsoft.com/office/drawing/2015/10/21/chartex" xmlns:cx3="http://schemas.microsoft.com/office/drawing/2016/5/9/chartex" xmlns:cx4="http://schemas.microsoft.com/office/drawing/2016/5/10/chartex" xmlns:cx5="http://schemas.microsoft.com/office/drawing/2016/5/11/chartex" xmlns:cx6="http://schemas.microsoft.com/office/drawing/2016/5/12/chartex" xmlns:cx7="http://schemas.microsoft.com/office/drawing/2016/5/13/chartex" xmlns:cx8="http://schemas.microsoft.com/office/drawing/2016/5/14/chartex" xmlns:mc="http://schemas.openxmlformats.org/markup-compatibility/2006" xmlns:aink="http://schemas.microsoft.com/office/drawing/2016/ink" xmlns:am3d="http://schemas.microsoft.com/office/drawing/2017/model3d" xmlns:o="urn:schemas-microsoft-com:office:office" xmlns:oel="http://schemas.microsoft.com/office/2019/extlst" xmlns:r="http://schemas.openxmlformats.org/officeDocument/2006/relationships" xmlns:m="http://schemas.openxmlformats.org/officeDocument/2006/math" xmlns:v="urn:schemas-microsoft-com:vml" xmlns:wp14="http://schemas.microsoft.com/office/word/2010/wordprocessingDrawing" xmlns:wp="http://schemas.openxmlformats.org/drawingml/2006/wordprocessingDrawing" xmlns:w10="urn:schemas-microsoft-com:office:word" xmlns:w="http://schemas.openxmlformats.org/wordprocessingml/2006/main" xmlns:w14="http://schemas.microsoft.com/office/word/2010/wordml" xmlns:w15="http://schemas.microsoft.com/office/word/2012/wordml" xmlns:w16cex="http://schemas.microsoft.com/office/word/2018/wordml/cex" xmlns:w16cid="http://schemas.microsoft.com/office/word/2016/wordml/cid" xmlns:w16="http://schemas.microsoft.com/office/word/2018/wordml" xmlns:w16du="http://schemas.microsoft.com/office/word/2023/wordml/word16du" xmlns:w16sdtdh="http://schemas.microsoft.com/office/word/2020/wordml/sdtdatahash" xmlns:w16se="http://schemas.microsoft.com/office/word/2015/wordml/symex" xmlns:wpg="http://schemas.microsoft.com/office/word/2010/wordprocessingGroup" xmlns:wpi="http://schemas.microsoft.com/office/word/2010/wordprocessingInk" xmlns:wne="http://schemas.microsoft.com/office/word/2006/wordml" xmlns:wps="http://schemas.microsoft.com/office/word/2010/wordprocessingShape" mc:Ignorable="w14 w15 w16se w16cid w16 w16cex w16sdtdh wp14">
-  <w:abstractNum w:abstractNumId="0" w15:restartNumberingAfterBreak="0">
+<w:numbering xmlns:ve="http://schemas.openxmlformats.org/markup-compatibility/2006" xmlns:o="urn:schemas-microsoft-com:office:office" xmlns:r="http://schemas.openxmlformats.org/officeDocument/2006/relationships" xmlns:m="http://schemas.openxmlformats.org/officeDocument/2006/math" xmlns:v="urn:schemas-microsoft-com:vml" xmlns:wp="http://schemas.openxmlformats.org/drawingml/2006/wordprocessingDrawing" xmlns:w10="urn:schemas-microsoft-com:office:word" xmlns:w="http://schemas.openxmlformats.org/wordprocessingml/2006/main" xmlns:wne="http://schemas.microsoft.com/office/word/2006/wordml">
+  <w:abstractNum w:abstractNumId="0">
     <w:nsid w:val="07AC14E9"/>
     <w:multiLevelType w:val="multilevel"/>
     <w:tmpl w:val="E3745624"/>
@@ -10456,7 +10287,7 @@
       <w:lvlJc w:val="left"/>
     </w:lvl>
   </w:abstractNum>
-  <w:abstractNum w:abstractNumId="1" w15:restartNumberingAfterBreak="0">
+  <w:abstractNum w:abstractNumId="1">
     <w:nsid w:val="193A7A0E"/>
     <w:multiLevelType w:val="multilevel"/>
     <w:tmpl w:val="81B684C8"/>
@@ -10507,7 +10338,7 @@
       <w:lvlJc w:val="left"/>
     </w:lvl>
   </w:abstractNum>
-  <w:abstractNum w:abstractNumId="2" w15:restartNumberingAfterBreak="0">
+  <w:abstractNum w:abstractNumId="2">
     <w:nsid w:val="24D07AD4"/>
     <w:multiLevelType w:val="multilevel"/>
     <w:tmpl w:val="E6A275E0"/>
@@ -10558,7 +10389,7 @@
       <w:lvlJc w:val="left"/>
     </w:lvl>
   </w:abstractNum>
-  <w:abstractNum w:abstractNumId="3" w15:restartNumberingAfterBreak="0">
+  <w:abstractNum w:abstractNumId="3">
     <w:nsid w:val="2C5F7BCB"/>
     <w:multiLevelType w:val="multilevel"/>
     <w:tmpl w:val="ECFE8C8C"/>
@@ -10609,7 +10440,7 @@
       <w:lvlJc w:val="left"/>
     </w:lvl>
   </w:abstractNum>
-  <w:abstractNum w:abstractNumId="4" w15:restartNumberingAfterBreak="0">
+  <w:abstractNum w:abstractNumId="4">
     <w:nsid w:val="3C886B0F"/>
     <w:multiLevelType w:val="hybridMultilevel"/>
     <w:tmpl w:val="F4FC2970"/>
@@ -10722,7 +10553,7 @@
       </w:rPr>
     </w:lvl>
   </w:abstractNum>
-  <w:abstractNum w:abstractNumId="5" w15:restartNumberingAfterBreak="0">
+  <w:abstractNum w:abstractNumId="5">
     <w:nsid w:val="3E3116AD"/>
     <w:multiLevelType w:val="multilevel"/>
     <w:tmpl w:val="5F4ECA18"/>
@@ -10773,7 +10604,7 @@
       <w:lvlJc w:val="left"/>
     </w:lvl>
   </w:abstractNum>
-  <w:abstractNum w:abstractNumId="6" w15:restartNumberingAfterBreak="0">
+  <w:abstractNum w:abstractNumId="6">
     <w:nsid w:val="42C37355"/>
     <w:multiLevelType w:val="multilevel"/>
     <w:tmpl w:val="ADB20342"/>
@@ -10824,7 +10655,7 @@
       <w:lvlJc w:val="left"/>
     </w:lvl>
   </w:abstractNum>
-  <w:abstractNum w:abstractNumId="7" w15:restartNumberingAfterBreak="0">
+  <w:abstractNum w:abstractNumId="7">
     <w:nsid w:val="519E6213"/>
     <w:multiLevelType w:val="multilevel"/>
     <w:tmpl w:val="A0DA42A2"/>
@@ -10875,7 +10706,7 @@
       <w:lvlJc w:val="left"/>
     </w:lvl>
   </w:abstractNum>
-  <w:abstractNum w:abstractNumId="8" w15:restartNumberingAfterBreak="0">
+  <w:abstractNum w:abstractNumId="8">
     <w:nsid w:val="531E6CFC"/>
     <w:multiLevelType w:val="hybridMultilevel"/>
     <w:tmpl w:val="9ACE4E6C"/>
@@ -10988,7 +10819,7 @@
       </w:rPr>
     </w:lvl>
   </w:abstractNum>
-  <w:abstractNum w:abstractNumId="9" w15:restartNumberingAfterBreak="0">
+  <w:abstractNum w:abstractNumId="9">
     <w:nsid w:val="5B1751BE"/>
     <w:multiLevelType w:val="multilevel"/>
     <w:tmpl w:val="6E1A6D2A"/>
@@ -11039,7 +10870,7 @@
       <w:lvlJc w:val="left"/>
     </w:lvl>
   </w:abstractNum>
-  <w:abstractNum w:abstractNumId="10" w15:restartNumberingAfterBreak="0">
+  <w:abstractNum w:abstractNumId="10">
     <w:nsid w:val="5CC002A4"/>
     <w:multiLevelType w:val="hybridMultilevel"/>
     <w:tmpl w:val="E8FCB95E"/>
@@ -11152,7 +10983,7 @@
       </w:rPr>
     </w:lvl>
   </w:abstractNum>
-  <w:abstractNum w:abstractNumId="11" w15:restartNumberingAfterBreak="0">
+  <w:abstractNum w:abstractNumId="11">
     <w:nsid w:val="5E3A240B"/>
     <w:multiLevelType w:val="multilevel"/>
     <w:tmpl w:val="C0BA2CA2"/>
@@ -11203,7 +11034,7 @@
       <w:lvlJc w:val="left"/>
     </w:lvl>
   </w:abstractNum>
-  <w:abstractNum w:abstractNumId="12" w15:restartNumberingAfterBreak="0">
+  <w:abstractNum w:abstractNumId="12">
     <w:nsid w:val="64E90ECF"/>
     <w:multiLevelType w:val="multilevel"/>
     <w:tmpl w:val="6762922A"/>
@@ -11255,7 +11086,7 @@
       <w:lvlJc w:val="left"/>
     </w:lvl>
   </w:abstractNum>
-  <w:abstractNum w:abstractNumId="13" w15:restartNumberingAfterBreak="0">
+  <w:abstractNum w:abstractNumId="13">
     <w:nsid w:val="66896803"/>
     <w:multiLevelType w:val="multilevel"/>
     <w:tmpl w:val="055A989C"/>
@@ -11306,7 +11137,7 @@
       <w:lvlJc w:val="left"/>
     </w:lvl>
   </w:abstractNum>
-  <w:abstractNum w:abstractNumId="14" w15:restartNumberingAfterBreak="0">
+  <w:abstractNum w:abstractNumId="14">
     <w:nsid w:val="6BF96B68"/>
     <w:multiLevelType w:val="multilevel"/>
     <w:tmpl w:val="89F4FFF2"/>
@@ -11357,56 +11188,56 @@
       <w:lvlJc w:val="left"/>
     </w:lvl>
   </w:abstractNum>
-  <w:num w:numId="1" w16cid:durableId="950477870">
+  <w:num w:numId="1">
     <w:abstractNumId w:val="12"/>
   </w:num>
-  <w:num w:numId="2" w16cid:durableId="1209756474">
+  <w:num w:numId="2">
     <w:abstractNumId w:val="5"/>
   </w:num>
-  <w:num w:numId="3" w16cid:durableId="930897414">
+  <w:num w:numId="3">
     <w:abstractNumId w:val="11"/>
   </w:num>
-  <w:num w:numId="4" w16cid:durableId="477495428">
+  <w:num w:numId="4">
     <w:abstractNumId w:val="7"/>
   </w:num>
-  <w:num w:numId="5" w16cid:durableId="880896064">
+  <w:num w:numId="5">
     <w:abstractNumId w:val="6"/>
   </w:num>
-  <w:num w:numId="6" w16cid:durableId="1519537992">
+  <w:num w:numId="6">
     <w:abstractNumId w:val="1"/>
   </w:num>
-  <w:num w:numId="7" w16cid:durableId="524946449">
+  <w:num w:numId="7">
     <w:abstractNumId w:val="3"/>
   </w:num>
-  <w:num w:numId="8" w16cid:durableId="1900282627">
+  <w:num w:numId="8">
     <w:abstractNumId w:val="13"/>
   </w:num>
-  <w:num w:numId="9" w16cid:durableId="870874749">
+  <w:num w:numId="9">
     <w:abstractNumId w:val="2"/>
   </w:num>
-  <w:num w:numId="10" w16cid:durableId="409159502">
+  <w:num w:numId="10">
     <w:abstractNumId w:val="14"/>
   </w:num>
-  <w:num w:numId="11" w16cid:durableId="1919559250">
+  <w:num w:numId="11">
     <w:abstractNumId w:val="0"/>
   </w:num>
-  <w:num w:numId="12" w16cid:durableId="978537753">
+  <w:num w:numId="12">
     <w:abstractNumId w:val="9"/>
   </w:num>
-  <w:num w:numId="13" w16cid:durableId="2110808953">
+  <w:num w:numId="13">
     <w:abstractNumId w:val="10"/>
   </w:num>
-  <w:num w:numId="14" w16cid:durableId="1683359425">
+  <w:num w:numId="14">
     <w:abstractNumId w:val="8"/>
   </w:num>
-  <w:num w:numId="15" w16cid:durableId="1434279609">
+  <w:num w:numId="15">
     <w:abstractNumId w:val="4"/>
   </w:num>
 </w:numbering>
 </file>
 
 <file path=word/styles.xml><?xml version="1.0" encoding="utf-8"?>
-<w:styles xmlns:mc="http://schemas.openxmlformats.org/markup-compatibility/2006" xmlns:r="http://schemas.openxmlformats.org/officeDocument/2006/relationships" xmlns:w="http://schemas.openxmlformats.org/wordprocessingml/2006/main" xmlns:w14="http://schemas.microsoft.com/office/word/2010/wordml" xmlns:w15="http://schemas.microsoft.com/office/word/2012/wordml" xmlns:w16cex="http://schemas.microsoft.com/office/word/2018/wordml/cex" xmlns:w16cid="http://schemas.microsoft.com/office/word/2016/wordml/cid" xmlns:w16="http://schemas.microsoft.com/office/word/2018/wordml" xmlns:w16sdtdh="http://schemas.microsoft.com/office/word/2020/wordml/sdtdatahash" xmlns:w16se="http://schemas.microsoft.com/office/word/2015/wordml/symex" mc:Ignorable="w14 w15 w16se w16cid w16 w16cex w16sdtdh">
+<w:styles xmlns:r="http://schemas.openxmlformats.org/officeDocument/2006/relationships" xmlns:w="http://schemas.openxmlformats.org/wordprocessingml/2006/main">
   <w:docDefaults>
     <w:rPrDefault>
       <w:rPr>
@@ -11422,387 +11253,149 @@
       </w:pPr>
     </w:pPrDefault>
   </w:docDefaults>
-  <w:latentStyles w:defLockedState="0" w:defUIPriority="99" w:defSemiHidden="0" w:defUnhideWhenUsed="0" w:defQFormat="0" w:count="376">
-    <w:lsdException w:name="Normal" w:uiPriority="0" w:qFormat="1"/>
-    <w:lsdException w:name="heading 1" w:uiPriority="9" w:qFormat="1"/>
-    <w:lsdException w:name="heading 2" w:semiHidden="1" w:uiPriority="9" w:unhideWhenUsed="1" w:qFormat="1"/>
-    <w:lsdException w:name="heading 3" w:semiHidden="1" w:uiPriority="9" w:unhideWhenUsed="1" w:qFormat="1"/>
-    <w:lsdException w:name="heading 4" w:semiHidden="1" w:uiPriority="9" w:unhideWhenUsed="1" w:qFormat="1"/>
-    <w:lsdException w:name="heading 5" w:semiHidden="1" w:uiPriority="9" w:unhideWhenUsed="1" w:qFormat="1"/>
-    <w:lsdException w:name="heading 6" w:semiHidden="1" w:uiPriority="9" w:unhideWhenUsed="1" w:qFormat="1"/>
-    <w:lsdException w:name="heading 7" w:semiHidden="1" w:uiPriority="9" w:unhideWhenUsed="1" w:qFormat="1"/>
-    <w:lsdException w:name="heading 8" w:semiHidden="1" w:uiPriority="9" w:unhideWhenUsed="1" w:qFormat="1"/>
-    <w:lsdException w:name="heading 9" w:semiHidden="1" w:uiPriority="9" w:unhideWhenUsed="1" w:qFormat="1"/>
-    <w:lsdException w:name="index 1" w:semiHidden="1" w:unhideWhenUsed="1"/>
-    <w:lsdException w:name="index 2" w:semiHidden="1" w:unhideWhenUsed="1"/>
-    <w:lsdException w:name="index 3" w:semiHidden="1" w:unhideWhenUsed="1"/>
-    <w:lsdException w:name="index 4" w:semiHidden="1" w:unhideWhenUsed="1"/>
-    <w:lsdException w:name="index 5" w:semiHidden="1" w:unhideWhenUsed="1"/>
-    <w:lsdException w:name="index 6" w:semiHidden="1" w:unhideWhenUsed="1"/>
-    <w:lsdException w:name="index 7" w:semiHidden="1" w:unhideWhenUsed="1"/>
-    <w:lsdException w:name="index 8" w:semiHidden="1" w:unhideWhenUsed="1"/>
-    <w:lsdException w:name="index 9" w:semiHidden="1" w:unhideWhenUsed="1"/>
-    <w:lsdException w:name="toc 1" w:semiHidden="1" w:uiPriority="39" w:unhideWhenUsed="1"/>
-    <w:lsdException w:name="toc 2" w:semiHidden="1" w:uiPriority="39" w:unhideWhenUsed="1"/>
-    <w:lsdException w:name="toc 3" w:semiHidden="1" w:uiPriority="39" w:unhideWhenUsed="1"/>
-    <w:lsdException w:name="toc 4" w:semiHidden="1" w:uiPriority="39" w:unhideWhenUsed="1"/>
-    <w:lsdException w:name="toc 5" w:semiHidden="1" w:uiPriority="39" w:unhideWhenUsed="1"/>
-    <w:lsdException w:name="toc 6" w:semiHidden="1" w:uiPriority="39" w:unhideWhenUsed="1"/>
-    <w:lsdException w:name="toc 7" w:semiHidden="1" w:uiPriority="39" w:unhideWhenUsed="1"/>
-    <w:lsdException w:name="toc 8" w:semiHidden="1" w:uiPriority="39" w:unhideWhenUsed="1"/>
-    <w:lsdException w:name="toc 9" w:semiHidden="1" w:uiPriority="39" w:unhideWhenUsed="1"/>
-    <w:lsdException w:name="Normal Indent" w:semiHidden="1" w:unhideWhenUsed="1"/>
-    <w:lsdException w:name="footnote text" w:semiHidden="1" w:unhideWhenUsed="1"/>
-    <w:lsdException w:name="annotation text" w:semiHidden="1" w:unhideWhenUsed="1"/>
-    <w:lsdException w:name="header" w:semiHidden="1" w:unhideWhenUsed="1"/>
-    <w:lsdException w:name="footer" w:semiHidden="1" w:unhideWhenUsed="1"/>
-    <w:lsdException w:name="index heading" w:semiHidden="1" w:unhideWhenUsed="1"/>
-    <w:lsdException w:name="caption" w:semiHidden="1" w:uiPriority="35" w:unhideWhenUsed="1" w:qFormat="1"/>
-    <w:lsdException w:name="table of figures" w:semiHidden="1" w:unhideWhenUsed="1"/>
-    <w:lsdException w:name="envelope address" w:semiHidden="1" w:unhideWhenUsed="1"/>
-    <w:lsdException w:name="envelope return" w:semiHidden="1" w:unhideWhenUsed="1"/>
-    <w:lsdException w:name="footnote reference" w:semiHidden="1" w:unhideWhenUsed="1"/>
-    <w:lsdException w:name="annotation reference" w:semiHidden="1" w:unhideWhenUsed="1"/>
-    <w:lsdException w:name="line number" w:semiHidden="1" w:unhideWhenUsed="1"/>
-    <w:lsdException w:name="page number" w:semiHidden="1" w:unhideWhenUsed="1"/>
-    <w:lsdException w:name="endnote reference" w:semiHidden="1" w:unhideWhenUsed="1"/>
-    <w:lsdException w:name="endnote text" w:semiHidden="1" w:unhideWhenUsed="1"/>
-    <w:lsdException w:name="table of authorities" w:semiHidden="1" w:unhideWhenUsed="1"/>
-    <w:lsdException w:name="macro" w:semiHidden="1" w:unhideWhenUsed="1"/>
-    <w:lsdException w:name="toa heading" w:semiHidden="1" w:unhideWhenUsed="1"/>
-    <w:lsdException w:name="List" w:semiHidden="1" w:unhideWhenUsed="1"/>
-    <w:lsdException w:name="List Bullet" w:semiHidden="1" w:unhideWhenUsed="1"/>
-    <w:lsdException w:name="List Number" w:semiHidden="1" w:unhideWhenUsed="1"/>
-    <w:lsdException w:name="List 2" w:semiHidden="1" w:unhideWhenUsed="1"/>
-    <w:lsdException w:name="List 3" w:semiHidden="1" w:unhideWhenUsed="1"/>
-    <w:lsdException w:name="List 4" w:semiHidden="1" w:unhideWhenUsed="1"/>
-    <w:lsdException w:name="List 5" w:semiHidden="1" w:unhideWhenUsed="1"/>
-    <w:lsdException w:name="List Bullet 2" w:semiHidden="1" w:unhideWhenUsed="1"/>
-    <w:lsdException w:name="List Bullet 3" w:semiHidden="1" w:unhideWhenUsed="1"/>
-    <w:lsdException w:name="List Bullet 4" w:semiHidden="1" w:unhideWhenUsed="1"/>
-    <w:lsdException w:name="List Bullet 5" w:semiHidden="1" w:unhideWhenUsed="1"/>
-    <w:lsdException w:name="List Number 2" w:semiHidden="1" w:unhideWhenUsed="1"/>
-    <w:lsdException w:name="List Number 3" w:semiHidden="1" w:unhideWhenUsed="1"/>
-    <w:lsdException w:name="List Number 4" w:semiHidden="1" w:unhideWhenUsed="1"/>
-    <w:lsdException w:name="List Number 5" w:semiHidden="1" w:unhideWhenUsed="1"/>
-    <w:lsdException w:name="Title" w:uiPriority="10" w:qFormat="1"/>
-    <w:lsdException w:name="Closing" w:semiHidden="1" w:unhideWhenUsed="1"/>
-    <w:lsdException w:name="Signature" w:semiHidden="1" w:unhideWhenUsed="1"/>
-    <w:lsdException w:name="Default Paragraph Font" w:semiHidden="1" w:uiPriority="1" w:unhideWhenUsed="1"/>
-    <w:lsdException w:name="Body Text" w:semiHidden="1" w:unhideWhenUsed="1"/>
-    <w:lsdException w:name="Body Text Indent" w:semiHidden="1" w:unhideWhenUsed="1"/>
-    <w:lsdException w:name="List Continue" w:semiHidden="1" w:unhideWhenUsed="1"/>
-    <w:lsdException w:name="List Continue 2" w:semiHidden="1" w:unhideWhenUsed="1"/>
-    <w:lsdException w:name="List Continue 3" w:semiHidden="1" w:unhideWhenUsed="1"/>
-    <w:lsdException w:name="List Continue 4" w:semiHidden="1" w:unhideWhenUsed="1"/>
-    <w:lsdException w:name="List Continue 5" w:semiHidden="1" w:unhideWhenUsed="1"/>
-    <w:lsdException w:name="Message Header" w:semiHidden="1" w:unhideWhenUsed="1"/>
-    <w:lsdException w:name="Subtitle" w:uiPriority="11" w:qFormat="1"/>
-    <w:lsdException w:name="Salutation" w:semiHidden="1" w:unhideWhenUsed="1"/>
-    <w:lsdException w:name="Date" w:semiHidden="1" w:unhideWhenUsed="1"/>
-    <w:lsdException w:name="Body Text First Indent" w:semiHidden="1" w:unhideWhenUsed="1"/>
-    <w:lsdException w:name="Body Text First Indent 2" w:semiHidden="1" w:unhideWhenUsed="1"/>
-    <w:lsdException w:name="Note Heading" w:semiHidden="1" w:unhideWhenUsed="1"/>
-    <w:lsdException w:name="Body Text 2" w:semiHidden="1" w:unhideWhenUsed="1"/>
-    <w:lsdException w:name="Body Text 3" w:semiHidden="1" w:unhideWhenUsed="1"/>
-    <w:lsdException w:name="Body Text Indent 2" w:semiHidden="1" w:unhideWhenUsed="1"/>
-    <w:lsdException w:name="Body Text Indent 3" w:semiHidden="1" w:unhideWhenUsed="1"/>
-    <w:lsdException w:name="Block Text" w:semiHidden="1" w:unhideWhenUsed="1"/>
-    <w:lsdException w:name="Hyperlink" w:semiHidden="1" w:unhideWhenUsed="1"/>
-    <w:lsdException w:name="FollowedHyperlink" w:semiHidden="1" w:unhideWhenUsed="1"/>
-    <w:lsdException w:name="Strong" w:uiPriority="22" w:qFormat="1"/>
-    <w:lsdException w:name="Emphasis" w:uiPriority="20" w:qFormat="1"/>
-    <w:lsdException w:name="Document Map" w:semiHidden="1" w:unhideWhenUsed="1"/>
-    <w:lsdException w:name="Plain Text" w:semiHidden="1" w:unhideWhenUsed="1"/>
-    <w:lsdException w:name="E-mail Signature" w:semiHidden="1" w:unhideWhenUsed="1"/>
-    <w:lsdException w:name="HTML Top of Form" w:semiHidden="1" w:unhideWhenUsed="1"/>
-    <w:lsdException w:name="HTML Bottom of Form" w:semiHidden="1" w:unhideWhenUsed="1"/>
-    <w:lsdException w:name="Normal (Web)" w:semiHidden="1" w:unhideWhenUsed="1"/>
-    <w:lsdException w:name="HTML Acronym" w:semiHidden="1" w:unhideWhenUsed="1"/>
-    <w:lsdException w:name="HTML Address" w:semiHidden="1" w:unhideWhenUsed="1"/>
-    <w:lsdException w:name="HTML Cite" w:semiHidden="1" w:unhideWhenUsed="1"/>
-    <w:lsdException w:name="HTML Code" w:semiHidden="1" w:unhideWhenUsed="1"/>
-    <w:lsdException w:name="HTML Definition" w:semiHidden="1" w:unhideWhenUsed="1"/>
-    <w:lsdException w:name="HTML Keyboard" w:semiHidden="1" w:unhideWhenUsed="1"/>
-    <w:lsdException w:name="HTML Preformatted" w:semiHidden="1" w:unhideWhenUsed="1"/>
-    <w:lsdException w:name="HTML Sample" w:semiHidden="1" w:unhideWhenUsed="1"/>
-    <w:lsdException w:name="HTML Typewriter" w:semiHidden="1" w:unhideWhenUsed="1"/>
-    <w:lsdException w:name="HTML Variable" w:semiHidden="1" w:unhideWhenUsed="1"/>
-    <w:lsdException w:name="Normal Table" w:semiHidden="1" w:unhideWhenUsed="1"/>
-    <w:lsdException w:name="annotation subject" w:semiHidden="1" w:unhideWhenUsed="1"/>
-    <w:lsdException w:name="No List" w:semiHidden="1" w:unhideWhenUsed="1"/>
-    <w:lsdException w:name="Outline List 1" w:semiHidden="1" w:unhideWhenUsed="1"/>
-    <w:lsdException w:name="Outline List 2" w:semiHidden="1" w:unhideWhenUsed="1"/>
-    <w:lsdException w:name="Outline List 3" w:semiHidden="1" w:unhideWhenUsed="1"/>
-    <w:lsdException w:name="Table Simple 1" w:semiHidden="1" w:unhideWhenUsed="1"/>
-    <w:lsdException w:name="Table Simple 2" w:semiHidden="1" w:unhideWhenUsed="1"/>
-    <w:lsdException w:name="Table Simple 3" w:semiHidden="1" w:unhideWhenUsed="1"/>
-    <w:lsdException w:name="Table Classic 1" w:semiHidden="1" w:unhideWhenUsed="1"/>
-    <w:lsdException w:name="Table Classic 2" w:semiHidden="1" w:unhideWhenUsed="1"/>
-    <w:lsdException w:name="Table Classic 3" w:semiHidden="1" w:unhideWhenUsed="1"/>
-    <w:lsdException w:name="Table Classic 4" w:semiHidden="1" w:unhideWhenUsed="1"/>
-    <w:lsdException w:name="Table Colorful 1" w:semiHidden="1" w:unhideWhenUsed="1"/>
-    <w:lsdException w:name="Table Colorful 2" w:semiHidden="1" w:unhideWhenUsed="1"/>
-    <w:lsdException w:name="Table Colorful 3" w:semiHidden="1" w:unhideWhenUsed="1"/>
-    <w:lsdException w:name="Table Columns 1" w:semiHidden="1" w:unhideWhenUsed="1"/>
-    <w:lsdException w:name="Table Columns 2" w:semiHidden="1" w:unhideWhenUsed="1"/>
-    <w:lsdException w:name="Table Columns 3" w:semiHidden="1" w:unhideWhenUsed="1"/>
-    <w:lsdException w:name="Table Columns 4" w:semiHidden="1" w:unhideWhenUsed="1"/>
-    <w:lsdException w:name="Table Columns 5" w:semiHidden="1" w:unhideWhenUsed="1"/>
-    <w:lsdException w:name="Table Grid 1" w:semiHidden="1" w:unhideWhenUsed="1"/>
-    <w:lsdException w:name="Table Grid 2" w:semiHidden="1" w:unhideWhenUsed="1"/>
-    <w:lsdException w:name="Table Grid 3" w:semiHidden="1" w:unhideWhenUsed="1"/>
-    <w:lsdException w:name="Table Grid 4" w:semiHidden="1" w:unhideWhenUsed="1"/>
-    <w:lsdException w:name="Table Grid 5" w:semiHidden="1" w:unhideWhenUsed="1"/>
-    <w:lsdException w:name="Table Grid 6" w:semiHidden="1" w:unhideWhenUsed="1"/>
-    <w:lsdException w:name="Table Grid 7" w:semiHidden="1" w:unhideWhenUsed="1"/>
-    <w:lsdException w:name="Table Grid 8" w:semiHidden="1" w:unhideWhenUsed="1"/>
-    <w:lsdException w:name="Table List 1" w:semiHidden="1" w:unhideWhenUsed="1"/>
-    <w:lsdException w:name="Table List 2" w:semiHidden="1" w:unhideWhenUsed="1"/>
-    <w:lsdException w:name="Table List 3" w:semiHidden="1" w:unhideWhenUsed="1"/>
-    <w:lsdException w:name="Table List 4" w:semiHidden="1" w:unhideWhenUsed="1"/>
-    <w:lsdException w:name="Table List 5" w:semiHidden="1" w:unhideWhenUsed="1"/>
-    <w:lsdException w:name="Table List 6" w:semiHidden="1" w:unhideWhenUsed="1"/>
-    <w:lsdException w:name="Table List 7" w:semiHidden="1" w:unhideWhenUsed="1"/>
-    <w:lsdException w:name="Table List 8" w:semiHidden="1" w:unhideWhenUsed="1"/>
-    <w:lsdException w:name="Table 3D effects 1" w:semiHidden="1" w:unhideWhenUsed="1"/>
-    <w:lsdException w:name="Table 3D effects 2" w:semiHidden="1" w:unhideWhenUsed="1"/>
-    <w:lsdException w:name="Table 3D effects 3" w:semiHidden="1" w:unhideWhenUsed="1"/>
-    <w:lsdException w:name="Table Contemporary" w:semiHidden="1" w:unhideWhenUsed="1"/>
-    <w:lsdException w:name="Table Elegant" w:semiHidden="1" w:unhideWhenUsed="1"/>
-    <w:lsdException w:name="Table Professional" w:semiHidden="1" w:unhideWhenUsed="1"/>
-    <w:lsdException w:name="Table Subtle 1" w:semiHidden="1" w:unhideWhenUsed="1"/>
-    <w:lsdException w:name="Table Subtle 2" w:semiHidden="1" w:unhideWhenUsed="1"/>
-    <w:lsdException w:name="Table Web 1" w:semiHidden="1" w:unhideWhenUsed="1"/>
-    <w:lsdException w:name="Table Web 2" w:semiHidden="1" w:unhideWhenUsed="1"/>
-    <w:lsdException w:name="Table Web 3" w:semiHidden="1" w:unhideWhenUsed="1"/>
-    <w:lsdException w:name="Balloon Text" w:semiHidden="1" w:unhideWhenUsed="1"/>
-    <w:lsdException w:name="Table Grid" w:uiPriority="39"/>
-    <w:lsdException w:name="Table Theme" w:semiHidden="1" w:unhideWhenUsed="1"/>
-    <w:lsdException w:name="Placeholder Text" w:semiHidden="1"/>
-    <w:lsdException w:name="No Spacing" w:uiPriority="1" w:qFormat="1"/>
-    <w:lsdException w:name="Light Shading" w:uiPriority="60"/>
-    <w:lsdException w:name="Light List" w:uiPriority="61"/>
-    <w:lsdException w:name="Light Grid" w:uiPriority="62"/>
-    <w:lsdException w:name="Medium Shading 1" w:uiPriority="63"/>
-    <w:lsdException w:name="Medium Shading 2" w:uiPriority="64"/>
-    <w:lsdException w:name="Medium List 1" w:uiPriority="65"/>
-    <w:lsdException w:name="Medium List 2" w:uiPriority="66"/>
-    <w:lsdException w:name="Medium Grid 1" w:uiPriority="67"/>
-    <w:lsdException w:name="Medium Grid 2" w:uiPriority="68"/>
-    <w:lsdException w:name="Medium Grid 3" w:uiPriority="69"/>
-    <w:lsdException w:name="Dark List" w:uiPriority="70"/>
-    <w:lsdException w:name="Colorful Shading" w:uiPriority="71"/>
-    <w:lsdException w:name="Colorful List" w:uiPriority="72"/>
-    <w:lsdException w:name="Colorful Grid" w:uiPriority="73"/>
-    <w:lsdException w:name="Light Shading Accent 1" w:uiPriority="60"/>
-    <w:lsdException w:name="Light List Accent 1" w:uiPriority="61"/>
-    <w:lsdException w:name="Light Grid Accent 1" w:uiPriority="62"/>
-    <w:lsdException w:name="Medium Shading 1 Accent 1" w:uiPriority="63"/>
-    <w:lsdException w:name="Medium Shading 2 Accent 1" w:uiPriority="64"/>
-    <w:lsdException w:name="Medium List 1 Accent 1" w:uiPriority="65"/>
-    <w:lsdException w:name="Revision" w:semiHidden="1"/>
-    <w:lsdException w:name="List Paragraph" w:uiPriority="34" w:qFormat="1"/>
-    <w:lsdException w:name="Quote" w:uiPriority="29" w:qFormat="1"/>
-    <w:lsdException w:name="Intense Quote" w:uiPriority="30" w:qFormat="1"/>
-    <w:lsdException w:name="Medium List 2 Accent 1" w:uiPriority="66"/>
-    <w:lsdException w:name="Medium Grid 1 Accent 1" w:uiPriority="67"/>
-    <w:lsdException w:name="Medium Grid 2 Accent 1" w:uiPriority="68"/>
-    <w:lsdException w:name="Medium Grid 3 Accent 1" w:uiPriority="69"/>
-    <w:lsdException w:name="Dark List Accent 1" w:uiPriority="70"/>
-    <w:lsdException w:name="Colorful Shading Accent 1" w:uiPriority="71"/>
-    <w:lsdException w:name="Colorful List Accent 1" w:uiPriority="72"/>
-    <w:lsdException w:name="Colorful Grid Accent 1" w:uiPriority="73"/>
-    <w:lsdException w:name="Light Shading Accent 2" w:uiPriority="60"/>
-    <w:lsdException w:name="Light List Accent 2" w:uiPriority="61"/>
-    <w:lsdException w:name="Light Grid Accent 2" w:uiPriority="62"/>
-    <w:lsdException w:name="Medium Shading 1 Accent 2" w:uiPriority="63"/>
-    <w:lsdException w:name="Medium Shading 2 Accent 2" w:uiPriority="64"/>
-    <w:lsdException w:name="Medium List 1 Accent 2" w:uiPriority="65"/>
-    <w:lsdException w:name="Medium List 2 Accent 2" w:uiPriority="66"/>
-    <w:lsdException w:name="Medium Grid 1 Accent 2" w:uiPriority="67"/>
-    <w:lsdException w:name="Medium Grid 2 Accent 2" w:uiPriority="68"/>
-    <w:lsdException w:name="Medium Grid 3 Accent 2" w:uiPriority="69"/>
-    <w:lsdException w:name="Dark List Accent 2" w:uiPriority="70"/>
-    <w:lsdException w:name="Colorful Shading Accent 2" w:uiPriority="71"/>
-    <w:lsdException w:name="Colorful List Accent 2" w:uiPriority="72"/>
-    <w:lsdException w:name="Colorful Grid Accent 2" w:uiPriority="73"/>
-    <w:lsdException w:name="Light Shading Accent 3" w:uiPriority="60"/>
-    <w:lsdException w:name="Light List Accent 3" w:uiPriority="61"/>
-    <w:lsdException w:name="Light Grid Accent 3" w:uiPriority="62"/>
-    <w:lsdException w:name="Medium Shading 1 Accent 3" w:uiPriority="63"/>
-    <w:lsdException w:name="Medium Shading 2 Accent 3" w:uiPriority="64"/>
-    <w:lsdException w:name="Medium List 1 Accent 3" w:uiPriority="65"/>
-    <w:lsdException w:name="Medium List 2 Accent 3" w:uiPriority="66"/>
-    <w:lsdException w:name="Medium Grid 1 Accent 3" w:uiPriority="67"/>
-    <w:lsdException w:name="Medium Grid 2 Accent 3" w:uiPriority="68"/>
-    <w:lsdException w:name="Medium Grid 3 Accent 3" w:uiPriority="69"/>
-    <w:lsdException w:name="Dark List Accent 3" w:uiPriority="70"/>
-    <w:lsdException w:name="Colorful Shading Accent 3" w:uiPriority="71"/>
-    <w:lsdException w:name="Colorful List Accent 3" w:uiPriority="72"/>
-    <w:lsdException w:name="Colorful Grid Accent 3" w:uiPriority="73"/>
-    <w:lsdException w:name="Light Shading Accent 4" w:uiPriority="60"/>
-    <w:lsdException w:name="Light List Accent 4" w:uiPriority="61"/>
-    <w:lsdException w:name="Light Grid Accent 4" w:uiPriority="62"/>
-    <w:lsdException w:name="Medium Shading 1 Accent 4" w:uiPriority="63"/>
-    <w:lsdException w:name="Medium Shading 2 Accent 4" w:uiPriority="64"/>
-    <w:lsdException w:name="Medium List 1 Accent 4" w:uiPriority="65"/>
-    <w:lsdException w:name="Medium List 2 Accent 4" w:uiPriority="66"/>
-    <w:lsdException w:name="Medium Grid 1 Accent 4" w:uiPriority="67"/>
-    <w:lsdException w:name="Medium Grid 2 Accent 4" w:uiPriority="68"/>
-    <w:lsdException w:name="Medium Grid 3 Accent 4" w:uiPriority="69"/>
-    <w:lsdException w:name="Dark List Accent 4" w:uiPriority="70"/>
-    <w:lsdException w:name="Colorful Shading Accent 4" w:uiPriority="71"/>
-    <w:lsdException w:name="Colorful List Accent 4" w:uiPriority="72"/>
-    <w:lsdException w:name="Colorful Grid Accent 4" w:uiPriority="73"/>
-    <w:lsdException w:name="Light Shading Accent 5" w:uiPriority="60"/>
-    <w:lsdException w:name="Light List Accent 5" w:uiPriority="61"/>
-    <w:lsdException w:name="Light Grid Accent 5" w:uiPriority="62"/>
-    <w:lsdException w:name="Medium Shading 1 Accent 5" w:uiPriority="63"/>
-    <w:lsdException w:name="Medium Shading 2 Accent 5" w:uiPriority="64"/>
-    <w:lsdException w:name="Medium List 1 Accent 5" w:uiPriority="65"/>
-    <w:lsdException w:name="Medium List 2 Accent 5" w:uiPriority="66"/>
-    <w:lsdException w:name="Medium Grid 1 Accent 5" w:uiPriority="67"/>
-    <w:lsdException w:name="Medium Grid 2 Accent 5" w:uiPriority="68"/>
-    <w:lsdException w:name="Medium Grid 3 Accent 5" w:uiPriority="69"/>
-    <w:lsdException w:name="Dark List Accent 5" w:uiPriority="70"/>
-    <w:lsdException w:name="Colorful Shading Accent 5" w:uiPriority="71"/>
-    <w:lsdException w:name="Colorful List Accent 5" w:uiPriority="72"/>
-    <w:lsdException w:name="Colorful Grid Accent 5" w:uiPriority="73"/>
-    <w:lsdException w:name="Light Shading Accent 6" w:uiPriority="60"/>
-    <w:lsdException w:name="Light List Accent 6" w:uiPriority="61"/>
-    <w:lsdException w:name="Light Grid Accent 6" w:uiPriority="62"/>
-    <w:lsdException w:name="Medium Shading 1 Accent 6" w:uiPriority="63"/>
-    <w:lsdException w:name="Medium Shading 2 Accent 6" w:uiPriority="64"/>
-    <w:lsdException w:name="Medium List 1 Accent 6" w:uiPriority="65"/>
-    <w:lsdException w:name="Medium List 2 Accent 6" w:uiPriority="66"/>
-    <w:lsdException w:name="Medium Grid 1 Accent 6" w:uiPriority="67"/>
-    <w:lsdException w:name="Medium Grid 2 Accent 6" w:uiPriority="68"/>
-    <w:lsdException w:name="Medium Grid 3 Accent 6" w:uiPriority="69"/>
-    <w:lsdException w:name="Dark List Accent 6" w:uiPriority="70"/>
-    <w:lsdException w:name="Colorful Shading Accent 6" w:uiPriority="71"/>
-    <w:lsdException w:name="Colorful List Accent 6" w:uiPriority="72"/>
-    <w:lsdException w:name="Colorful Grid Accent 6" w:uiPriority="73"/>
-    <w:lsdException w:name="Subtle Emphasis" w:uiPriority="19" w:qFormat="1"/>
-    <w:lsdException w:name="Intense Emphasis" w:uiPriority="21" w:qFormat="1"/>
-    <w:lsdException w:name="Subtle Reference" w:uiPriority="31" w:qFormat="1"/>
-    <w:lsdException w:name="Intense Reference" w:uiPriority="32" w:qFormat="1"/>
-    <w:lsdException w:name="Book Title" w:uiPriority="33" w:qFormat="1"/>
-    <w:lsdException w:name="Bibliography" w:semiHidden="1" w:uiPriority="37" w:unhideWhenUsed="1"/>
-    <w:lsdException w:name="TOC Heading" w:semiHidden="1" w:uiPriority="39" w:unhideWhenUsed="1" w:qFormat="1"/>
-    <w:lsdException w:name="Plain Table 1" w:uiPriority="41"/>
-    <w:lsdException w:name="Plain Table 2" w:uiPriority="42"/>
-    <w:lsdException w:name="Plain Table 3" w:uiPriority="43"/>
-    <w:lsdException w:name="Plain Table 4" w:uiPriority="44"/>
-    <w:lsdException w:name="Plain Table 5" w:uiPriority="45"/>
-    <w:lsdException w:name="Grid Table Light" w:uiPriority="40"/>
-    <w:lsdException w:name="Grid Table 1 Light" w:uiPriority="46"/>
-    <w:lsdException w:name="Grid Table 2" w:uiPriority="47"/>
-    <w:lsdException w:name="Grid Table 3" w:uiPriority="48"/>
-    <w:lsdException w:name="Grid Table 4" w:uiPriority="49"/>
-    <w:lsdException w:name="Grid Table 5 Dark" w:uiPriority="50"/>
-    <w:lsdException w:name="Grid Table 6 Colorful" w:uiPriority="51"/>
-    <w:lsdException w:name="Grid Table 7 Colorful" w:uiPriority="52"/>
-    <w:lsdException w:name="Grid Table 1 Light Accent 1" w:uiPriority="46"/>
-    <w:lsdException w:name="Grid Table 2 Accent 1" w:uiPriority="47"/>
-    <w:lsdException w:name="Grid Table 3 Accent 1" w:uiPriority="48"/>
-    <w:lsdException w:name="Grid Table 4 Accent 1" w:uiPriority="49"/>
-    <w:lsdException w:name="Grid Table 5 Dark Accent 1" w:uiPriority="50"/>
-    <w:lsdException w:name="Grid Table 6 Colorful Accent 1" w:uiPriority="51"/>
-    <w:lsdException w:name="Grid Table 7 Colorful Accent 1" w:uiPriority="52"/>
-    <w:lsdException w:name="Grid Table 1 Light Accent 2" w:uiPriority="46"/>
-    <w:lsdException w:name="Grid Table 2 Accent 2" w:uiPriority="47"/>
-    <w:lsdException w:name="Grid Table 3 Accent 2" w:uiPriority="48"/>
-    <w:lsdException w:name="Grid Table 4 Accent 2" w:uiPriority="49"/>
-    <w:lsdException w:name="Grid Table 5 Dark Accent 2" w:uiPriority="50"/>
-    <w:lsdException w:name="Grid Table 6 Colorful Accent 2" w:uiPriority="51"/>
-    <w:lsdException w:name="Grid Table 7 Colorful Accent 2" w:uiPriority="52"/>
-    <w:lsdException w:name="Grid Table 1 Light Accent 3" w:uiPriority="46"/>
-    <w:lsdException w:name="Grid Table 2 Accent 3" w:uiPriority="47"/>
-    <w:lsdException w:name="Grid Table 3 Accent 3" w:uiPriority="48"/>
-    <w:lsdException w:name="Grid Table 4 Accent 3" w:uiPriority="49"/>
-    <w:lsdException w:name="Grid Table 5 Dark Accent 3" w:uiPriority="50"/>
-    <w:lsdException w:name="Grid Table 6 Colorful Accent 3" w:uiPriority="51"/>
-    <w:lsdException w:name="Grid Table 7 Colorful Accent 3" w:uiPriority="52"/>
-    <w:lsdException w:name="Grid Table 1 Light Accent 4" w:uiPriority="46"/>
-    <w:lsdException w:name="Grid Table 2 Accent 4" w:uiPriority="47"/>
-    <w:lsdException w:name="Grid Table 3 Accent 4" w:uiPriority="48"/>
-    <w:lsdException w:name="Grid Table 4 Accent 4" w:uiPriority="49"/>
-    <w:lsdException w:name="Grid Table 5 Dark Accent 4" w:uiPriority="50"/>
-    <w:lsdException w:name="Grid Table 6 Colorful Accent 4" w:uiPriority="51"/>
-    <w:lsdException w:name="Grid Table 7 Colorful Accent 4" w:uiPriority="52"/>
-    <w:lsdException w:name="Grid Table 1 Light Accent 5" w:uiPriority="46"/>
-    <w:lsdException w:name="Grid Table 2 Accent 5" w:uiPriority="47"/>
-    <w:lsdException w:name="Grid Table 3 Accent 5" w:uiPriority="48"/>
-    <w:lsdException w:name="Grid Table 4 Accent 5" w:uiPriority="49"/>
-    <w:lsdException w:name="Grid Table 5 Dark Accent 5" w:uiPriority="50"/>
-    <w:lsdException w:name="Grid Table 6 Colorful Accent 5" w:uiPriority="51"/>
-    <w:lsdException w:name="Grid Table 7 Colorful Accent 5" w:uiPriority="52"/>
-    <w:lsdException w:name="Grid Table 1 Light Accent 6" w:uiPriority="46"/>
-    <w:lsdException w:name="Grid Table 2 Accent 6" w:uiPriority="47"/>
-    <w:lsdException w:name="Grid Table 3 Accent 6" w:uiPriority="48"/>
-    <w:lsdException w:name="Grid Table 4 Accent 6" w:uiPriority="49"/>
-    <w:lsdException w:name="Grid Table 5 Dark Accent 6" w:uiPriority="50"/>
-    <w:lsdException w:name="Grid Table 6 Colorful Accent 6" w:uiPriority="51"/>
-    <w:lsdException w:name="Grid Table 7 Colorful Accent 6" w:uiPriority="52"/>
-    <w:lsdException w:name="List Table 1 Light" w:uiPriority="46"/>
-    <w:lsdException w:name="List Table 2" w:uiPriority="47"/>
-    <w:lsdException w:name="List Table 3" w:uiPriority="48"/>
-    <w:lsdException w:name="List Table 4" w:uiPriority="49"/>
-    <w:lsdException w:name="List Table 5 Dark" w:uiPriority="50"/>
-    <w:lsdException w:name="List Table 6 Colorful" w:uiPriority="51"/>
-    <w:lsdException w:name="List Table 7 Colorful" w:uiPriority="52"/>
-    <w:lsdException w:name="List Table 1 Light Accent 1" w:uiPriority="46"/>
-    <w:lsdException w:name="List Table 2 Accent 1" w:uiPriority="47"/>
-    <w:lsdException w:name="List Table 3 Accent 1" w:uiPriority="48"/>
-    <w:lsdException w:name="List Table 4 Accent 1" w:uiPriority="49"/>
-    <w:lsdException w:name="List Table 5 Dark Accent 1" w:uiPriority="50"/>
-    <w:lsdException w:name="List Table 6 Colorful Accent 1" w:uiPriority="51"/>
-    <w:lsdException w:name="List Table 7 Colorful Accent 1" w:uiPriority="52"/>
-    <w:lsdException w:name="List Table 1 Light Accent 2" w:uiPriority="46"/>
-    <w:lsdException w:name="List Table 2 Accent 2" w:uiPriority="47"/>
-    <w:lsdException w:name="List Table 3 Accent 2" w:uiPriority="48"/>
-    <w:lsdException w:name="List Table 4 Accent 2" w:uiPriority="49"/>
-    <w:lsdException w:name="List Table 5 Dark Accent 2" w:uiPriority="50"/>
-    <w:lsdException w:name="List Table 6 Colorful Accent 2" w:uiPriority="51"/>
-    <w:lsdException w:name="List Table 7 Colorful Accent 2" w:uiPriority="52"/>
-    <w:lsdException w:name="List Table 1 Light Accent 3" w:uiPriority="46"/>
-    <w:lsdException w:name="List Table 2 Accent 3" w:uiPriority="47"/>
-    <w:lsdException w:name="List Table 3 Accent 3" w:uiPriority="48"/>
-    <w:lsdException w:name="List Table 4 Accent 3" w:uiPriority="49"/>
-    <w:lsdException w:name="List Table 5 Dark Accent 3" w:uiPriority="50"/>
-    <w:lsdException w:name="List Table 6 Colorful Accent 3" w:uiPriority="51"/>
-    <w:lsdException w:name="List Table 7 Colorful Accent 3" w:uiPriority="52"/>
-    <w:lsdException w:name="List Table 1 Light Accent 4" w:uiPriority="46"/>
-    <w:lsdException w:name="List Table 2 Accent 4" w:uiPriority="47"/>
-    <w:lsdException w:name="List Table 3 Accent 4" w:uiPriority="48"/>
-    <w:lsdException w:name="List Table 4 Accent 4" w:uiPriority="49"/>
-    <w:lsdException w:name="List Table 5 Dark Accent 4" w:uiPriority="50"/>
-    <w:lsdException w:name="List Table 6 Colorful Accent 4" w:uiPriority="51"/>
-    <w:lsdException w:name="List Table 7 Colorful Accent 4" w:uiPriority="52"/>
-    <w:lsdException w:name="List Table 1 Light Accent 5" w:uiPriority="46"/>
-    <w:lsdException w:name="List Table 2 Accent 5" w:uiPriority="47"/>
-    <w:lsdException w:name="List Table 3 Accent 5" w:uiPriority="48"/>
-    <w:lsdException w:name="List Table 4 Accent 5" w:uiPriority="49"/>
-    <w:lsdException w:name="List Table 5 Dark Accent 5" w:uiPriority="50"/>
-    <w:lsdException w:name="List Table 6 Colorful Accent 5" w:uiPriority="51"/>
-    <w:lsdException w:name="List Table 7 Colorful Accent 5" w:uiPriority="52"/>
-    <w:lsdException w:name="List Table 1 Light Accent 6" w:uiPriority="46"/>
-    <w:lsdException w:name="List Table 2 Accent 6" w:uiPriority="47"/>
-    <w:lsdException w:name="List Table 3 Accent 6" w:uiPriority="48"/>
-    <w:lsdException w:name="List Table 4 Accent 6" w:uiPriority="49"/>
-    <w:lsdException w:name="List Table 5 Dark Accent 6" w:uiPriority="50"/>
-    <w:lsdException w:name="List Table 6 Colorful Accent 6" w:uiPriority="51"/>
-    <w:lsdException w:name="List Table 7 Colorful Accent 6" w:uiPriority="52"/>
-    <w:lsdException w:name="Mention" w:semiHidden="1" w:unhideWhenUsed="1"/>
-    <w:lsdException w:name="Smart Hyperlink" w:semiHidden="1" w:unhideWhenUsed="1"/>
-    <w:lsdException w:name="Hashtag" w:semiHidden="1" w:unhideWhenUsed="1"/>
-    <w:lsdException w:name="Unresolved Mention" w:semiHidden="1" w:unhideWhenUsed="1"/>
-    <w:lsdException w:name="Smart Link" w:semiHidden="1" w:unhideWhenUsed="1"/>
+  <w:latentStyles w:defLockedState="0" w:defUIPriority="99" w:defSemiHidden="1" w:defUnhideWhenUsed="1" w:defQFormat="0" w:count="267">
+    <w:lsdException w:name="Normal" w:semiHidden="0" w:uiPriority="0" w:unhideWhenUsed="0" w:qFormat="1"/>
+    <w:lsdException w:name="heading 1" w:semiHidden="0" w:uiPriority="9" w:unhideWhenUsed="0" w:qFormat="1"/>
+    <w:lsdException w:name="heading 2" w:uiPriority="9" w:qFormat="1"/>
+    <w:lsdException w:name="heading 3" w:uiPriority="9" w:qFormat="1"/>
+    <w:lsdException w:name="heading 4" w:uiPriority="9" w:qFormat="1"/>
+    <w:lsdException w:name="heading 5" w:uiPriority="9" w:qFormat="1"/>
+    <w:lsdException w:name="heading 6" w:uiPriority="9" w:qFormat="1"/>
+    <w:lsdException w:name="heading 7" w:uiPriority="9" w:qFormat="1"/>
+    <w:lsdException w:name="heading 8" w:uiPriority="9" w:qFormat="1"/>
+    <w:lsdException w:name="heading 9" w:uiPriority="9" w:qFormat="1"/>
+    <w:lsdException w:name="toc 1" w:uiPriority="39"/>
+    <w:lsdException w:name="toc 2" w:uiPriority="39"/>
+    <w:lsdException w:name="toc 3" w:uiPriority="39"/>
+    <w:lsdException w:name="toc 4" w:uiPriority="39"/>
+    <w:lsdException w:name="toc 5" w:uiPriority="39"/>
+    <w:lsdException w:name="toc 6" w:uiPriority="39"/>
+    <w:lsdException w:name="toc 7" w:uiPriority="39"/>
+    <w:lsdException w:name="toc 8" w:uiPriority="39"/>
+    <w:lsdException w:name="toc 9" w:uiPriority="39"/>
+    <w:lsdException w:name="caption" w:uiPriority="35" w:qFormat="1"/>
+    <w:lsdException w:name="Title" w:semiHidden="0" w:uiPriority="10" w:unhideWhenUsed="0" w:qFormat="1"/>
+    <w:lsdException w:name="Default Paragraph Font" w:uiPriority="1"/>
+    <w:lsdException w:name="Subtitle" w:semiHidden="0" w:uiPriority="11" w:unhideWhenUsed="0" w:qFormat="1"/>
+    <w:lsdException w:name="Strong" w:semiHidden="0" w:uiPriority="22" w:unhideWhenUsed="0" w:qFormat="1"/>
+    <w:lsdException w:name="Emphasis" w:semiHidden="0" w:uiPriority="20" w:unhideWhenUsed="0" w:qFormat="1"/>
+    <w:lsdException w:name="Table Grid" w:semiHidden="0" w:uiPriority="39" w:unhideWhenUsed="0"/>
+    <w:lsdException w:name="Placeholder Text" w:unhideWhenUsed="0"/>
+    <w:lsdException w:name="No Spacing" w:semiHidden="0" w:uiPriority="1" w:unhideWhenUsed="0" w:qFormat="1"/>
+    <w:lsdException w:name="Light Shading" w:semiHidden="0" w:uiPriority="60" w:unhideWhenUsed="0"/>
+    <w:lsdException w:name="Light List" w:semiHidden="0" w:uiPriority="61" w:unhideWhenUsed="0"/>
+    <w:lsdException w:name="Light Grid" w:semiHidden="0" w:uiPriority="62" w:unhideWhenUsed="0"/>
+    <w:lsdException w:name="Medium Shading 1" w:semiHidden="0" w:uiPriority="63" w:unhideWhenUsed="0"/>
+    <w:lsdException w:name="Medium Shading 2" w:semiHidden="0" w:uiPriority="64" w:unhideWhenUsed="0"/>
+    <w:lsdException w:name="Medium List 1" w:semiHidden="0" w:uiPriority="65" w:unhideWhenUsed="0"/>
+    <w:lsdException w:name="Medium List 2" w:semiHidden="0" w:uiPriority="66" w:unhideWhenUsed="0"/>
+    <w:lsdException w:name="Medium Grid 1" w:semiHidden="0" w:uiPriority="67" w:unhideWhenUsed="0"/>
+    <w:lsdException w:name="Medium Grid 2" w:semiHidden="0" w:uiPriority="68" w:unhideWhenUsed="0"/>
+    <w:lsdException w:name="Medium Grid 3" w:semiHidden="0" w:uiPriority="69" w:unhideWhenUsed="0"/>
+    <w:lsdException w:name="Dark List" w:semiHidden="0" w:uiPriority="70" w:unhideWhenUsed="0"/>
+    <w:lsdException w:name="Colorful Shading" w:semiHidden="0" w:uiPriority="71" w:unhideWhenUsed="0"/>
+    <w:lsdException w:name="Colorful List" w:semiHidden="0" w:uiPriority="72" w:unhideWhenUsed="0"/>
+    <w:lsdException w:name="Colorful Grid" w:semiHidden="0" w:uiPriority="73" w:unhideWhenUsed="0"/>
+    <w:lsdException w:name="Light Shading Accent 1" w:semiHidden="0" w:uiPriority="60" w:unhideWhenUsed="0"/>
+    <w:lsdException w:name="Light List Accent 1" w:semiHidden="0" w:uiPriority="61" w:unhideWhenUsed="0"/>
+    <w:lsdException w:name="Light Grid Accent 1" w:semiHidden="0" w:uiPriority="62" w:unhideWhenUsed="0"/>
+    <w:lsdException w:name="Medium Shading 1 Accent 1" w:semiHidden="0" w:uiPriority="63" w:unhideWhenUsed="0"/>
+    <w:lsdException w:name="Medium Shading 2 Accent 1" w:semiHidden="0" w:uiPriority="64" w:unhideWhenUsed="0"/>
+    <w:lsdException w:name="Medium List 1 Accent 1" w:semiHidden="0" w:uiPriority="65" w:unhideWhenUsed="0"/>
+    <w:lsdException w:name="Revision" w:unhideWhenUsed="0"/>
+    <w:lsdException w:name="List Paragraph" w:semiHidden="0" w:uiPriority="34" w:unhideWhenUsed="0" w:qFormat="1"/>
+    <w:lsdException w:name="Quote" w:semiHidden="0" w:uiPriority="29" w:unhideWhenUsed="0" w:qFormat="1"/>
+    <w:lsdException w:name="Intense Quote" w:semiHidden="0" w:uiPriority="30" w:unhideWhenUsed="0" w:qFormat="1"/>
+    <w:lsdException w:name="Medium List 2 Accent 1" w:semiHidden="0" w:uiPriority="66" w:unhideWhenUsed="0"/>
+    <w:lsdException w:name="Medium Grid 1 Accent 1" w:semiHidden="0" w:uiPriority="67" w:unhideWhenUsed="0"/>
+    <w:lsdException w:name="Medium Grid 2 Accent 1" w:semiHidden="0" w:uiPriority="68" w:unhideWhenUsed="0"/>
+    <w:lsdException w:name="Medium Grid 3 Accent 1" w:semiHidden="0" w:uiPriority="69" w:unhideWhenUsed="0"/>
+    <w:lsdException w:name="Dark List Accent 1" w:semiHidden="0" w:uiPriority="70" w:unhideWhenUsed="0"/>
+    <w:lsdException w:name="Colorful Shading Accent 1" w:semiHidden="0" w:uiPriority="71" w:unhideWhenUsed="0"/>
+    <w:lsdException w:name="Colorful List Accent 1" w:semiHidden="0" w:uiPriority="72" w:unhideWhenUsed="0"/>
+    <w:lsdException w:name="Colorful Grid Accent 1" w:semiHidden="0" w:uiPriority="73" w:unhideWhenUsed="0"/>
+    <w:lsdException w:name="Light Shading Accent 2" w:semiHidden="0" w:uiPriority="60" w:unhideWhenUsed="0"/>
+    <w:lsdException w:name="Light List Accent 2" w:semiHidden="0" w:uiPriority="61" w:unhideWhenUsed="0"/>
+    <w:lsdException w:name="Light Grid Accent 2" w:semiHidden="0" w:uiPriority="62" w:unhideWhenUsed="0"/>
+    <w:lsdException w:name="Medium Shading 1 Accent 2" w:semiHidden="0" w:uiPriority="63" w:unhideWhenUsed="0"/>
+    <w:lsdException w:name="Medium Shading 2 Accent 2" w:semiHidden="0" w:uiPriority="64" w:unhideWhenUsed="0"/>
+    <w:lsdException w:name="Medium List 1 Accent 2" w:semiHidden="0" w:uiPriority="65" w:unhideWhenUsed="0"/>
+    <w:lsdException w:name="Medium List 2 Accent 2" w:semiHidden="0" w:uiPriority="66" w:unhideWhenUsed="0"/>
+    <w:lsdException w:name="Medium Grid 1 Accent 2" w:semiHidden="0" w:uiPriority="67" w:unhideWhenUsed="0"/>
+    <w:lsdException w:name="Medium Grid 2 Accent 2" w:semiHidden="0" w:uiPriority="68" w:unhideWhenUsed="0"/>
+    <w:lsdException w:name="Medium Grid 3 Accent 2" w:semiHidden="0" w:uiPriority="69" w:unhideWhenUsed="0"/>
+    <w:lsdException w:name="Dark List Accent 2" w:semiHidden="0" w:uiPriority="70" w:unhideWhenUsed="0"/>
+    <w:lsdException w:name="Colorful Shading Accent 2" w:semiHidden="0" w:uiPriority="71" w:unhideWhenUsed="0"/>
+    <w:lsdException w:name="Colorful List Accent 2" w:semiHidden="0" w:uiPriority="72" w:unhideWhenUsed="0"/>
+    <w:lsdException w:name="Colorful Grid Accent 2" w:semiHidden="0" w:uiPriority="73" w:unhideWhenUsed="0"/>
+    <w:lsdException w:name="Light Shading Accent 3" w:semiHidden="0" w:uiPriority="60" w:unhideWhenUsed="0"/>
+    <w:lsdException w:name="Light List Accent 3" w:semiHidden="0" w:uiPriority="61" w:unhideWhenUsed="0"/>
+    <w:lsdException w:name="Light Grid Accent 3" w:semiHidden="0" w:uiPriority="62" w:unhideWhenUsed="0"/>
+    <w:lsdException w:name="Medium Shading 1 Accent 3" w:semiHidden="0" w:uiPriority="63" w:unhideWhenUsed="0"/>
+    <w:lsdException w:name="Medium Shading 2 Accent 3" w:semiHidden="0" w:uiPriority="64" w:unhideWhenUsed="0"/>
+    <w:lsdException w:name="Medium List 1 Accent 3" w:semiHidden="0" w:uiPriority="65" w:unhideWhenUsed="0"/>
+    <w:lsdException w:name="Medium List 2 Accent 3" w:semiHidden="0" w:uiPriority="66" w:unhideWhenUsed="0"/>
+    <w:lsdException w:name="Medium Grid 1 Accent 3" w:semiHidden="0" w:uiPriority="67" w:unhideWhenUsed="0"/>
+    <w:lsdException w:name="Medium Grid 2 Accent 3" w:semiHidden="0" w:uiPriority="68" w:unhideWhenUsed="0"/>
+    <w:lsdException w:name="Medium Grid 3 Accent 3" w:semiHidden="0" w:uiPriority="69" w:unhideWhenUsed="0"/>
+    <w:lsdException w:name="Dark List Accent 3" w:semiHidden="0" w:uiPriority="70" w:unhideWhenUsed="0"/>
+    <w:lsdException w:name="Colorful Shading Accent 3" w:semiHidden="0" w:uiPriority="71" w:unhideWhenUsed="0"/>
+    <w:lsdException w:name="Colorful List Accent 3" w:semiHidden="0" w:uiPriority="72" w:unhideWhenUsed="0"/>
+    <w:lsdException w:name="Colorful Grid Accent 3" w:semiHidden="0" w:uiPriority="73" w:unhideWhenUsed="0"/>
+    <w:lsdException w:name="Light Shading Accent 4" w:semiHidden="0" w:uiPriority="60" w:unhideWhenUsed="0"/>
+    <w:lsdException w:name="Light List Accent 4" w:semiHidden="0" w:uiPriority="61" w:unhideWhenUsed="0"/>
+    <w:lsdException w:name="Light Grid Accent 4" w:semiHidden="0" w:uiPriority="62" w:unhideWhenUsed="0"/>
+    <w:lsdException w:name="Medium Shading 1 Accent 4" w:semiHidden="0" w:uiPriority="63" w:unhideWhenUsed="0"/>
+    <w:lsdException w:name="Medium Shading 2 Accent 4" w:semiHidden="0" w:uiPriority="64" w:unhideWhenUsed="0"/>
+    <w:lsdException w:name="Medium List 1 Accent 4" w:semiHidden="0" w:uiPriority="65" w:unhideWhenUsed="0"/>
+    <w:lsdException w:name="Medium List 2 Accent 4" w:semiHidden="0" w:uiPriority="66" w:unhideWhenUsed="0"/>
+    <w:lsdException w:name="Medium Grid 1 Accent 4" w:semiHidden="0" w:uiPriority="67" w:unhideWhenUsed="0"/>
+    <w:lsdException w:name="Medium Grid 2 Accent 4" w:semiHidden="0" w:uiPriority="68" w:unhideWhenUsed="0"/>
+    <w:lsdException w:name="Medium Grid 3 Accent 4" w:semiHidden="0" w:uiPriority="69" w:unhideWhenUsed="0"/>
+    <w:lsdException w:name="Dark List Accent 4" w:semiHidden="0" w:uiPriority="70" w:unhideWhenUsed="0"/>
+    <w:lsdException w:name="Colorful Shading Accent 4" w:semiHidden="0" w:uiPriority="71" w:unhideWhenUsed="0"/>
+    <w:lsdException w:name="Colorful List Accent 4" w:semiHidden="0" w:uiPriority="72" w:unhideWhenUsed="0"/>
+    <w:lsdException w:name="Colorful Grid Accent 4" w:semiHidden="0" w:uiPriority="73" w:unhideWhenUsed="0"/>
+    <w:lsdException w:name="Light Shading Accent 5" w:semiHidden="0" w:uiPriority="60" w:unhideWhenUsed="0"/>
+    <w:lsdException w:name="Light List Accent 5" w:semiHidden="0" w:uiPriority="61" w:unhideWhenUsed="0"/>
+    <w:lsdException w:name="Light Grid Accent 5" w:semiHidden="0" w:uiPriority="62" w:unhideWhenUsed="0"/>
+    <w:lsdException w:name="Medium Shading 1 Accent 5" w:semiHidden="0" w:uiPriority="63" w:unhideWhenUsed="0"/>
+    <w:lsdException w:name="Medium Shading 2 Accent 5" w:semiHidden="0" w:uiPriority="64" w:unhideWhenUsed="0"/>
+    <w:lsdException w:name="Medium List 1 Accent 5" w:semiHidden="0" w:uiPriority="65" w:unhideWhenUsed="0"/>
+    <w:lsdException w:name="Medium List 2 Accent 5" w:semiHidden="0" w:uiPriority="66" w:unhideWhenUsed="0"/>
+    <w:lsdException w:name="Medium Grid 1 Accent 5" w:semiHidden="0" w:uiPriority="67" w:unhideWhenUsed="0"/>
+    <w:lsdException w:name="Medium Grid 2 Accent 5" w:semiHidden="0" w:uiPriority="68" w:unhideWhenUsed="0"/>
+    <w:lsdException w:name="Medium Grid 3 Accent 5" w:semiHidden="0" w:uiPriority="69" w:unhideWhenUsed="0"/>
+    <w:lsdException w:name="Dark List Accent 5" w:semiHidden="0" w:uiPriority="70" w:unhideWhenUsed="0"/>
+    <w:lsdException w:name="Colorful Shading Accent 5" w:semiHidden="0" w:uiPriority="71" w:unhideWhenUsed="0"/>
+    <w:lsdException w:name="Colorful List Accent 5" w:semiHidden="0" w:uiPriority="72" w:unhideWhenUsed="0"/>
+    <w:lsdException w:name="Colorful Grid Accent 5" w:semiHidden="0" w:uiPriority="73" w:unhideWhenUsed="0"/>
+    <w:lsdException w:name="Light Shading Accent 6" w:semiHidden="0" w:uiPriority="60" w:unhideWhenUsed="0"/>
+    <w:lsdException w:name="Light List Accent 6" w:semiHidden="0" w:uiPriority="61" w:unhideWhenUsed="0"/>
+    <w:lsdException w:name="Light Grid Accent 6" w:semiHidden="0" w:uiPriority="62" w:unhideWhenUsed="0"/>
+    <w:lsdException w:name="Medium Shading 1 Accent 6" w:semiHidden="0" w:uiPriority="63" w:unhideWhenUsed="0"/>
+    <w:lsdException w:name="Medium Shading 2 Accent 6" w:semiHidden="0" w:uiPriority="64" w:unhideWhenUsed="0"/>
+    <w:lsdException w:name="Medium List 1 Accent 6" w:semiHidden="0" w:uiPriority="65" w:unhideWhenUsed="0"/>
+    <w:lsdException w:name="Medium List 2 Accent 6" w:semiHidden="0" w:uiPriority="66" w:unhideWhenUsed="0"/>
+    <w:lsdException w:name="Medium Grid 1 Accent 6" w:semiHidden="0" w:uiPriority="67" w:unhideWhenUsed="0"/>
+    <w:lsdException w:name="Medium Grid 2 Accent 6" w:semiHidden="0" w:uiPriority="68" w:unhideWhenUsed="0"/>
+    <w:lsdException w:name="Medium Grid 3 Accent 6" w:semiHidden="0" w:uiPriority="69" w:unhideWhenUsed="0"/>
+    <w:lsdException w:name="Dark List Accent 6" w:semiHidden="0" w:uiPriority="70" w:unhideWhenUsed="0"/>
+    <w:lsdException w:name="Colorful Shading Accent 6" w:semiHidden="0" w:uiPriority="71" w:unhideWhenUsed="0"/>
+    <w:lsdException w:name="Colorful List Accent 6" w:semiHidden="0" w:uiPriority="72" w:unhideWhenUsed="0"/>
+    <w:lsdException w:name="Colorful Grid Accent 6" w:semiHidden="0" w:uiPriority="73" w:unhideWhenUsed="0"/>
+    <w:lsdException w:name="Subtle Emphasis" w:semiHidden="0" w:uiPriority="19" w:unhideWhenUsed="0" w:qFormat="1"/>
+    <w:lsdException w:name="Intense Emphasis" w:semiHidden="0" w:uiPriority="21" w:unhideWhenUsed="0" w:qFormat="1"/>
+    <w:lsdException w:name="Subtle Reference" w:semiHidden="0" w:uiPriority="31" w:unhideWhenUsed="0" w:qFormat="1"/>
+    <w:lsdException w:name="Intense Reference" w:semiHidden="0" w:uiPriority="32" w:unhideWhenUsed="0" w:qFormat="1"/>
+    <w:lsdException w:name="Book Title" w:semiHidden="0" w:uiPriority="33" w:unhideWhenUsed="0" w:qFormat="1"/>
+    <w:lsdException w:name="Bibliography" w:uiPriority="37"/>
+    <w:lsdException w:name="TOC Heading" w:uiPriority="39" w:qFormat="1"/>
   </w:latentStyles>
   <w:style w:type="paragraph" w:default="1" w:styleId="Normal">
     <w:name w:val="Normal"/>
     <w:qFormat/>
+    <w:rsid w:val="00EC4C95"/>
   </w:style>
   <w:style w:type="paragraph" w:styleId="Ttulo1">
     <w:name w:val="heading 1"/>
@@ -11878,6 +11471,7 @@
     <w:uiPriority w:val="99"/>
     <w:semiHidden/>
     <w:unhideWhenUsed/>
+    <w:qFormat/>
     <w:tblPr>
       <w:tblInd w:w="0" w:type="dxa"/>
       <w:tblCellMar>
@@ -11907,7 +11501,7 @@
       <w:sz w:val="32"/>
     </w:rPr>
   </w:style>
-  <w:style w:type="paragraph" w:styleId="TtuloTDC">
+  <w:style w:type="paragraph" w:styleId="TtulodeTDC">
     <w:name w:val="TOC Heading"/>
     <w:basedOn w:val="Ttulo1"/>
     <w:next w:val="Normal"/>
@@ -12014,6 +11608,36 @@
       <w:ind w:left="440"/>
     </w:pPr>
   </w:style>
+  <w:style w:type="paragraph" w:styleId="Textodeglobo">
+    <w:name w:val="Balloon Text"/>
+    <w:basedOn w:val="Normal"/>
+    <w:link w:val="TextodegloboCar"/>
+    <w:uiPriority w:val="99"/>
+    <w:semiHidden/>
+    <w:unhideWhenUsed/>
+    <w:rsid w:val="00BF1696"/>
+    <w:pPr>
+      <w:spacing w:after="0" w:line="240" w:lineRule="auto"/>
+    </w:pPr>
+    <w:rPr>
+      <w:rFonts w:ascii="Tahoma" w:hAnsi="Tahoma" w:cs="Tahoma"/>
+      <w:sz w:val="16"/>
+      <w:szCs w:val="16"/>
+    </w:rPr>
+  </w:style>
+  <w:style w:type="character" w:customStyle="1" w:styleId="TextodegloboCar">
+    <w:name w:val="Texto de globo Car"/>
+    <w:basedOn w:val="Fuentedeprrafopredeter"/>
+    <w:link w:val="Textodeglobo"/>
+    <w:uiPriority w:val="99"/>
+    <w:semiHidden/>
+    <w:rsid w:val="00BF1696"/>
+    <w:rPr>
+      <w:rFonts w:ascii="Tahoma" w:hAnsi="Tahoma" w:cs="Tahoma"/>
+      <w:sz w:val="16"/>
+      <w:szCs w:val="16"/>
+    </w:rPr>
+  </w:style>
 </w:styles>
 </file>
 
@@ -12060,7 +11684,7 @@
     </a:clrScheme>
     <a:fontScheme name="Office">
       <a:majorFont>
-        <a:latin typeface="Calibri Light" panose="020F0302020204030204"/>
+        <a:latin typeface="Calibri Light"/>
         <a:ea typeface=""/>
         <a:cs typeface=""/>
         <a:font script="Jpan" typeface="游ゴシック Light"/>
@@ -12112,7 +11736,7 @@
         <a:font script="Tfng" typeface="Ebrima"/>
       </a:majorFont>
       <a:minorFont>
-        <a:latin typeface="Calibri" panose="020F0502020204030204"/>
+        <a:latin typeface="Calibri"/>
         <a:ea typeface=""/>
         <a:cs typeface=""/>
         <a:font script="Jpan" typeface="游明朝"/>
@@ -12306,7 +11930,7 @@
   <a:extraClrSchemeLst/>
   <a:extLst>
     <a:ext uri="{05A4C25C-085E-4340-85A3-A5531E510DB2}">
-      <thm15:themeFamily xmlns:thm15="http://schemas.microsoft.com/office/thememl/2012/main" name="Office Theme" id="{62F939B6-93AF-4DB8-9C6B-D6C7DFDC589F}" vid="{4A3C46E8-61CC-4603-A589-7422A47A8E4A}"/>
+      <thm15:themeFamily xmlns:thm15="http://schemas.microsoft.com/office/thememl/2012/main" xmlns="" name="Office Theme" id="{62F939B6-93AF-4DB8-9C6B-D6C7DFDC589F}" vid="{4A3C46E8-61CC-4603-A589-7422A47A8E4A}"/>
     </a:ext>
   </a:extLst>
 </a:theme>

</xml_diff>